<commit_message>
Wake up babe, new USE CASE just dropped
</commit_message>
<xml_diff>
--- a/Part_4/Use_Case/Use-cases-v1.0.docx
+++ b/Part_4/Use_Case/Use-cases-v1.0.docx
@@ -11148,14 +11148,7 @@
           <w:rFonts w:ascii="Roboto" w:eastAsiaTheme="minorHAnsi" w:hAnsi="Roboto" w:cs="Arial"/>
           <w:lang w:eastAsia="en-US"/>
         </w:rPr>
-        <w:t>Η ροή επιστρέφει</w:t>
-      </w:r>
-      <w:r>
-        <w:rPr>
-          <w:rFonts w:ascii="Roboto" w:eastAsiaTheme="minorHAnsi" w:hAnsi="Roboto" w:cs="Arial"/>
-          <w:lang w:eastAsia="en-US"/>
-        </w:rPr>
-        <w:t xml:space="preserve"> στην περίπτωση χρήσης που κάλεσε την </w:t>
+        <w:t xml:space="preserve">Η ροή επιστρέφει στην περίπτωση χρήσης που κάλεσε την </w:t>
       </w:r>
       <w:r>
         <w:rPr>
@@ -26933,59 +26926,570 @@
         </w:rPr>
         <w:t>Πόντων</w:t>
       </w:r>
-      <w:r>
-        <w:rPr>
-          <w:rFonts w:ascii="Arial" w:eastAsiaTheme="majorEastAsia" w:hAnsi="Arial" w:cs="Arial"/>
-          <w:b/>
-          <w:bCs/>
-          <w:color w:val="002060"/>
-          <w:sz w:val="32"/>
-          <w:szCs w:val="32"/>
-          <w:lang w:val="en-US"/>
+    </w:p>
+    <w:p>
+      <w:pPr>
+        <w:spacing w:line="240" w:lineRule="auto"/>
+        <w:rPr>
+          <w:rFonts w:ascii="Roboto" w:eastAsiaTheme="majorEastAsia" w:hAnsi="Roboto" w:cs="Arial"/>
+          <w:b/>
+          <w:bCs/>
+          <w:sz w:val="24"/>
+          <w:szCs w:val="24"/>
+        </w:rPr>
+      </w:pPr>
+      <w:r>
+        <w:rPr>
+          <w:rFonts w:ascii="Roboto" w:eastAsiaTheme="majorEastAsia" w:hAnsi="Roboto" w:cs="Arial"/>
+          <w:b/>
+          <w:bCs/>
+          <w:sz w:val="24"/>
+          <w:szCs w:val="24"/>
+        </w:rPr>
+        <w:t xml:space="preserve">Βασικός Χειριστής: </w:t>
+      </w:r>
+      <w:r>
+        <w:rPr>
+          <w:rFonts w:ascii="Roboto" w:hAnsi="Roboto" w:cs="Arial"/>
+          <w:sz w:val="24"/>
+          <w:szCs w:val="24"/>
+        </w:rPr>
+        <w:t>Πελάτης</w:t>
+      </w:r>
+    </w:p>
+    <w:p>
+      <w:pPr>
+        <w:spacing w:line="360" w:lineRule="auto"/>
+        <w:rPr>
+          <w:rFonts w:ascii="Roboto" w:eastAsiaTheme="majorEastAsia" w:hAnsi="Roboto" w:cs="Arial"/>
+          <w:b/>
+          <w:bCs/>
+          <w:sz w:val="24"/>
+          <w:szCs w:val="24"/>
+        </w:rPr>
+      </w:pPr>
+      <w:r>
+        <w:rPr>
+          <w:rFonts w:ascii="Roboto" w:eastAsiaTheme="majorEastAsia" w:hAnsi="Roboto" w:cs="Arial"/>
+          <w:b/>
+          <w:bCs/>
+          <w:sz w:val="24"/>
+          <w:szCs w:val="24"/>
+        </w:rPr>
+        <w:t>Βασική Ροή:</w:t>
+      </w:r>
+    </w:p>
+    <w:p>
+      <w:pPr>
+        <w:pStyle w:val="NormalWeb"/>
+        <w:numPr>
+          <w:ilvl w:val="0"/>
+          <w:numId w:val="95"/>
+        </w:numPr>
+        <w:spacing w:before="0" w:beforeAutospacing="0" w:after="240" w:afterAutospacing="0"/>
+        <w:textAlignment w:val="baseline"/>
+        <w:rPr>
+          <w:rFonts w:ascii="Roboto" w:eastAsiaTheme="minorHAnsi" w:hAnsi="Roboto" w:cs="Arial"/>
+          <w:lang w:eastAsia="en-US"/>
+        </w:rPr>
+      </w:pPr>
+      <w:r>
+        <w:rPr>
+          <w:rFonts w:ascii="Roboto" w:eastAsiaTheme="minorHAnsi" w:hAnsi="Roboto" w:cs="Arial"/>
+          <w:lang w:eastAsia="en-US"/>
+        </w:rPr>
+        <w:t xml:space="preserve">Ο πελάτης </w:t>
+      </w:r>
+      <w:r>
+        <w:rPr>
+          <w:rFonts w:ascii="Roboto" w:eastAsiaTheme="minorHAnsi" w:hAnsi="Roboto" w:cs="Arial"/>
+          <w:lang w:eastAsia="en-US"/>
+        </w:rPr>
+        <w:t>επιλέγει</w:t>
+      </w:r>
+      <w:r>
+        <w:rPr>
+          <w:rFonts w:ascii="Roboto" w:eastAsiaTheme="minorHAnsi" w:hAnsi="Roboto" w:cs="Arial"/>
+          <w:lang w:eastAsia="en-US"/>
         </w:rPr>
         <w:t xml:space="preserve"> </w:t>
       </w:r>
       <w:r>
         <w:rPr>
-          <w:rFonts w:ascii="Arial" w:eastAsiaTheme="majorEastAsia" w:hAnsi="Arial" w:cs="Arial"/>
-          <w:b/>
-          <w:bCs/>
-          <w:color w:val="FF0000"/>
-          <w:sz w:val="32"/>
-          <w:szCs w:val="32"/>
-          <w:lang w:val="en-US"/>
-        </w:rPr>
-        <w:t>(WORK IN PROGRESS)</w:t>
-      </w:r>
-    </w:p>
-    <w:p>
-      <w:pPr>
-        <w:spacing w:line="240" w:lineRule="auto"/>
-        <w:rPr>
-          <w:rFonts w:ascii="Roboto" w:eastAsiaTheme="majorEastAsia" w:hAnsi="Roboto" w:cs="Arial"/>
-          <w:b/>
-          <w:bCs/>
-          <w:sz w:val="24"/>
-          <w:szCs w:val="24"/>
-        </w:rPr>
-      </w:pPr>
-      <w:r>
-        <w:rPr>
-          <w:rFonts w:ascii="Roboto" w:eastAsiaTheme="majorEastAsia" w:hAnsi="Roboto" w:cs="Arial"/>
-          <w:b/>
-          <w:bCs/>
-          <w:sz w:val="24"/>
-          <w:szCs w:val="24"/>
-        </w:rPr>
-        <w:t xml:space="preserve">Βασικός Χειριστής: </w:t>
-      </w:r>
-      <w:r>
-        <w:rPr>
-          <w:rFonts w:ascii="Roboto" w:hAnsi="Roboto" w:cs="Arial"/>
-          <w:sz w:val="24"/>
-          <w:szCs w:val="24"/>
-        </w:rPr>
-        <w:t>Πελάτης</w:t>
+          <w:rFonts w:ascii="Roboto" w:eastAsiaTheme="minorHAnsi" w:hAnsi="Roboto" w:cs="Arial"/>
+          <w:lang w:eastAsia="en-US"/>
+        </w:rPr>
+        <w:t>“</w:t>
+      </w:r>
+      <w:r>
+        <w:rPr>
+          <w:rFonts w:ascii="Roboto" w:eastAsiaTheme="minorHAnsi" w:hAnsi="Roboto" w:cs="Arial"/>
+          <w:lang w:eastAsia="en-US"/>
+        </w:rPr>
+        <w:t>Κουπόνια</w:t>
+      </w:r>
+      <w:r>
+        <w:rPr>
+          <w:rFonts w:ascii="Roboto" w:eastAsiaTheme="minorHAnsi" w:hAnsi="Roboto" w:cs="Arial"/>
+          <w:lang w:eastAsia="en-US"/>
+        </w:rPr>
+        <w:t>”</w:t>
+      </w:r>
+      <w:r>
+        <w:rPr>
+          <w:rFonts w:ascii="Roboto" w:eastAsiaTheme="minorHAnsi" w:hAnsi="Roboto" w:cs="Arial"/>
+          <w:lang w:eastAsia="en-US"/>
+        </w:rPr>
+        <w:t xml:space="preserve"> από την αρχική οθόνη</w:t>
+      </w:r>
+    </w:p>
+    <w:p>
+      <w:pPr>
+        <w:pStyle w:val="NormalWeb"/>
+        <w:numPr>
+          <w:ilvl w:val="0"/>
+          <w:numId w:val="95"/>
+        </w:numPr>
+        <w:spacing w:before="0" w:beforeAutospacing="0" w:after="240" w:afterAutospacing="0"/>
+        <w:textAlignment w:val="baseline"/>
+        <w:rPr>
+          <w:rFonts w:ascii="Roboto" w:eastAsiaTheme="minorHAnsi" w:hAnsi="Roboto" w:cs="Arial"/>
+          <w:lang w:eastAsia="en-US"/>
+        </w:rPr>
+      </w:pPr>
+      <w:r>
+        <w:rPr>
+          <w:rFonts w:ascii="Roboto" w:eastAsiaTheme="minorHAnsi" w:hAnsi="Roboto" w:cs="Arial"/>
+          <w:lang w:eastAsia="en-US"/>
+        </w:rPr>
+        <w:t>Το σύστημα εμφανίζει την οθόνη με τις προσφορές</w:t>
+      </w:r>
+    </w:p>
+    <w:p>
+      <w:pPr>
+        <w:pStyle w:val="NormalWeb"/>
+        <w:numPr>
+          <w:ilvl w:val="0"/>
+          <w:numId w:val="95"/>
+        </w:numPr>
+        <w:spacing w:before="0" w:beforeAutospacing="0" w:after="240" w:afterAutospacing="0"/>
+        <w:textAlignment w:val="baseline"/>
+        <w:rPr>
+          <w:rFonts w:ascii="Roboto" w:eastAsiaTheme="minorHAnsi" w:hAnsi="Roboto" w:cs="Arial"/>
+          <w:lang w:eastAsia="en-US"/>
+        </w:rPr>
+      </w:pPr>
+      <w:r>
+        <w:rPr>
+          <w:rFonts w:ascii="Roboto" w:eastAsiaTheme="minorHAnsi" w:hAnsi="Roboto" w:cs="Arial"/>
+          <w:lang w:eastAsia="en-US"/>
+        </w:rPr>
+        <w:t>Το σύστημα ανακτά από τη βάση δεδομένων όλες τις τρέχουσες προσφορές</w:t>
+      </w:r>
+    </w:p>
+    <w:p>
+      <w:pPr>
+        <w:pStyle w:val="NormalWeb"/>
+        <w:numPr>
+          <w:ilvl w:val="0"/>
+          <w:numId w:val="95"/>
+        </w:numPr>
+        <w:spacing w:before="0" w:beforeAutospacing="0" w:after="240" w:afterAutospacing="0"/>
+        <w:textAlignment w:val="baseline"/>
+        <w:rPr>
+          <w:rFonts w:ascii="Roboto" w:eastAsiaTheme="minorHAnsi" w:hAnsi="Roboto" w:cs="Arial"/>
+          <w:lang w:eastAsia="en-US"/>
+        </w:rPr>
+      </w:pPr>
+      <w:r>
+        <w:rPr>
+          <w:rFonts w:ascii="Roboto" w:eastAsiaTheme="minorHAnsi" w:hAnsi="Roboto" w:cs="Arial"/>
+          <w:lang w:eastAsia="en-US"/>
+        </w:rPr>
+        <w:t>Το σύστημα εμφανίζει στον πελάτη όλες τις προσφορές που ανακτήθηκαν</w:t>
+      </w:r>
+    </w:p>
+    <w:p>
+      <w:pPr>
+        <w:pStyle w:val="NormalWeb"/>
+        <w:numPr>
+          <w:ilvl w:val="0"/>
+          <w:numId w:val="95"/>
+        </w:numPr>
+        <w:spacing w:before="0" w:beforeAutospacing="0" w:after="240" w:afterAutospacing="0"/>
+        <w:textAlignment w:val="baseline"/>
+        <w:rPr>
+          <w:rFonts w:ascii="Roboto" w:eastAsiaTheme="minorHAnsi" w:hAnsi="Roboto" w:cs="Arial"/>
+          <w:lang w:eastAsia="en-US"/>
+        </w:rPr>
+      </w:pPr>
+      <w:r>
+        <w:rPr>
+          <w:rFonts w:ascii="Roboto" w:eastAsiaTheme="minorHAnsi" w:hAnsi="Roboto" w:cs="Arial"/>
+          <w:lang w:eastAsia="en-US"/>
+        </w:rPr>
+        <w:t>Ο πελάτης επιλέγει μια από τις προσφορές</w:t>
+      </w:r>
+    </w:p>
+    <w:p>
+      <w:pPr>
+        <w:pStyle w:val="NormalWeb"/>
+        <w:numPr>
+          <w:ilvl w:val="0"/>
+          <w:numId w:val="95"/>
+        </w:numPr>
+        <w:spacing w:before="0" w:beforeAutospacing="0" w:after="240" w:afterAutospacing="0"/>
+        <w:textAlignment w:val="baseline"/>
+        <w:rPr>
+          <w:rFonts w:ascii="Roboto" w:eastAsiaTheme="minorHAnsi" w:hAnsi="Roboto" w:cs="Arial"/>
+          <w:lang w:eastAsia="en-US"/>
+        </w:rPr>
+      </w:pPr>
+      <w:r>
+        <w:rPr>
+          <w:rFonts w:ascii="Roboto" w:eastAsiaTheme="minorHAnsi" w:hAnsi="Roboto" w:cs="Arial"/>
+          <w:lang w:eastAsia="en-US"/>
+        </w:rPr>
+        <w:t>Το σύστημα</w:t>
+      </w:r>
+      <w:r>
+        <w:rPr>
+          <w:rFonts w:ascii="Roboto" w:eastAsiaTheme="minorHAnsi" w:hAnsi="Roboto" w:cs="Arial"/>
+          <w:lang w:eastAsia="en-US"/>
+        </w:rPr>
+        <w:t xml:space="preserve"> εμφανίζει μήνυμα στον πελάτη</w:t>
+      </w:r>
+      <w:r>
+        <w:rPr>
+          <w:rFonts w:ascii="Roboto" w:eastAsiaTheme="minorHAnsi" w:hAnsi="Roboto" w:cs="Arial"/>
+          <w:lang w:eastAsia="en-US"/>
+        </w:rPr>
+        <w:t xml:space="preserve"> </w:t>
+      </w:r>
+      <w:r>
+        <w:rPr>
+          <w:rFonts w:ascii="Roboto" w:eastAsiaTheme="minorHAnsi" w:hAnsi="Roboto" w:cs="Arial"/>
+          <w:lang w:eastAsia="en-US"/>
+        </w:rPr>
+        <w:t>ρωτώντας</w:t>
+      </w:r>
+      <w:r>
+        <w:rPr>
+          <w:rFonts w:ascii="Roboto" w:eastAsiaTheme="minorHAnsi" w:hAnsi="Roboto" w:cs="Arial"/>
+          <w:lang w:eastAsia="en-US"/>
+        </w:rPr>
+        <w:t xml:space="preserve"> το</w:t>
+      </w:r>
+      <w:r>
+        <w:rPr>
+          <w:rFonts w:ascii="Roboto" w:eastAsiaTheme="minorHAnsi" w:hAnsi="Roboto" w:cs="Arial"/>
+          <w:lang w:eastAsia="en-US"/>
+        </w:rPr>
+        <w:t>ν</w:t>
+      </w:r>
+      <w:r>
+        <w:rPr>
+          <w:rFonts w:ascii="Roboto" w:eastAsiaTheme="minorHAnsi" w:hAnsi="Roboto" w:cs="Arial"/>
+          <w:lang w:eastAsia="en-US"/>
+        </w:rPr>
+        <w:t xml:space="preserve"> αν </w:t>
+      </w:r>
+      <w:r>
+        <w:rPr>
+          <w:rFonts w:ascii="Roboto" w:eastAsiaTheme="minorHAnsi" w:hAnsi="Roboto" w:cs="Arial"/>
+          <w:lang w:eastAsia="en-US"/>
+        </w:rPr>
+        <w:t>επιθυμεί να προχωρήσει με την εξαργύρωση</w:t>
+      </w:r>
+    </w:p>
+    <w:p>
+      <w:pPr>
+        <w:pStyle w:val="NormalWeb"/>
+        <w:numPr>
+          <w:ilvl w:val="0"/>
+          <w:numId w:val="95"/>
+        </w:numPr>
+        <w:spacing w:before="0" w:beforeAutospacing="0" w:after="240" w:afterAutospacing="0"/>
+        <w:textAlignment w:val="baseline"/>
+        <w:rPr>
+          <w:rFonts w:ascii="Roboto" w:eastAsiaTheme="minorHAnsi" w:hAnsi="Roboto" w:cs="Arial"/>
+          <w:lang w:eastAsia="en-US"/>
+        </w:rPr>
+      </w:pPr>
+      <w:r>
+        <w:rPr>
+          <w:rFonts w:ascii="Roboto" w:eastAsiaTheme="minorHAnsi" w:hAnsi="Roboto" w:cs="Arial"/>
+          <w:lang w:eastAsia="en-US"/>
+        </w:rPr>
+        <w:t xml:space="preserve">Ο πελάτης επιλέγει </w:t>
+      </w:r>
+      <w:r>
+        <w:rPr>
+          <w:rFonts w:ascii="Roboto" w:eastAsiaTheme="minorHAnsi" w:hAnsi="Roboto" w:cs="Arial"/>
+          <w:lang w:val="en-US" w:eastAsia="en-US"/>
+        </w:rPr>
+        <w:t>“</w:t>
+      </w:r>
+      <w:r>
+        <w:rPr>
+          <w:rFonts w:ascii="Roboto" w:eastAsiaTheme="minorHAnsi" w:hAnsi="Roboto" w:cs="Arial"/>
+          <w:lang w:eastAsia="en-US"/>
+        </w:rPr>
+        <w:t>Ναι</w:t>
+      </w:r>
+      <w:r>
+        <w:rPr>
+          <w:rFonts w:ascii="Roboto" w:eastAsiaTheme="minorHAnsi" w:hAnsi="Roboto" w:cs="Arial"/>
+          <w:lang w:val="en-US" w:eastAsia="en-US"/>
+        </w:rPr>
+        <w:t>”</w:t>
+      </w:r>
+    </w:p>
+    <w:p>
+      <w:pPr>
+        <w:pStyle w:val="NormalWeb"/>
+        <w:numPr>
+          <w:ilvl w:val="0"/>
+          <w:numId w:val="95"/>
+        </w:numPr>
+        <w:spacing w:before="0" w:beforeAutospacing="0" w:after="240" w:afterAutospacing="0"/>
+        <w:textAlignment w:val="baseline"/>
+        <w:rPr>
+          <w:rFonts w:ascii="Roboto" w:eastAsiaTheme="minorHAnsi" w:hAnsi="Roboto" w:cs="Arial"/>
+          <w:lang w:eastAsia="en-US"/>
+        </w:rPr>
+      </w:pPr>
+      <w:r>
+        <w:rPr>
+          <w:rFonts w:ascii="Roboto" w:eastAsiaTheme="minorHAnsi" w:hAnsi="Roboto" w:cs="Arial"/>
+          <w:lang w:eastAsia="en-US"/>
+        </w:rPr>
+        <w:t>Το σύστημα ελέγχει αν ο πελάτης διαθέτει τους απαιτούμενους πόντους για την εξαργύρωση της προσφοράς</w:t>
+      </w:r>
+    </w:p>
+    <w:p>
+      <w:pPr>
+        <w:pStyle w:val="NormalWeb"/>
+        <w:numPr>
+          <w:ilvl w:val="0"/>
+          <w:numId w:val="95"/>
+        </w:numPr>
+        <w:spacing w:before="0" w:beforeAutospacing="0" w:after="240" w:afterAutospacing="0"/>
+        <w:textAlignment w:val="baseline"/>
+        <w:rPr>
+          <w:rFonts w:ascii="Roboto" w:eastAsiaTheme="minorHAnsi" w:hAnsi="Roboto" w:cs="Arial"/>
+          <w:lang w:eastAsia="en-US"/>
+        </w:rPr>
+      </w:pPr>
+      <w:r>
+        <w:rPr>
+          <w:rFonts w:ascii="Roboto" w:eastAsiaTheme="minorHAnsi" w:hAnsi="Roboto" w:cs="Arial"/>
+          <w:lang w:eastAsia="en-US"/>
+        </w:rPr>
+        <w:t>Το σύστημα διαπιστώνει ότι ο πελάτης διαθέτει τους απαιτούμενους πόντους</w:t>
+      </w:r>
+    </w:p>
+    <w:p>
+      <w:pPr>
+        <w:pStyle w:val="NormalWeb"/>
+        <w:numPr>
+          <w:ilvl w:val="0"/>
+          <w:numId w:val="95"/>
+        </w:numPr>
+        <w:spacing w:before="0" w:beforeAutospacing="0" w:after="240" w:afterAutospacing="0"/>
+        <w:textAlignment w:val="baseline"/>
+        <w:rPr>
+          <w:rFonts w:ascii="Roboto" w:eastAsiaTheme="minorHAnsi" w:hAnsi="Roboto" w:cs="Arial"/>
+          <w:lang w:eastAsia="en-US"/>
+        </w:rPr>
+      </w:pPr>
+      <w:r>
+        <w:rPr>
+          <w:rFonts w:ascii="Roboto" w:eastAsiaTheme="minorHAnsi" w:hAnsi="Roboto" w:cs="Arial"/>
+          <w:lang w:eastAsia="en-US"/>
+        </w:rPr>
+        <w:t xml:space="preserve">Το σύστημα </w:t>
+      </w:r>
+      <w:r>
+        <w:rPr>
+          <w:rFonts w:ascii="Roboto" w:eastAsiaTheme="minorHAnsi" w:hAnsi="Roboto" w:cs="Arial"/>
+          <w:lang w:eastAsia="en-US"/>
+        </w:rPr>
+        <w:t>ελέγχει αν η προσφορά έχει λήξει</w:t>
+      </w:r>
+    </w:p>
+    <w:p>
+      <w:pPr>
+        <w:pStyle w:val="NormalWeb"/>
+        <w:numPr>
+          <w:ilvl w:val="0"/>
+          <w:numId w:val="95"/>
+        </w:numPr>
+        <w:spacing w:before="0" w:beforeAutospacing="0" w:after="240" w:afterAutospacing="0"/>
+        <w:textAlignment w:val="baseline"/>
+        <w:rPr>
+          <w:rFonts w:ascii="Roboto" w:eastAsiaTheme="minorHAnsi" w:hAnsi="Roboto" w:cs="Arial"/>
+          <w:lang w:eastAsia="en-US"/>
+        </w:rPr>
+      </w:pPr>
+      <w:r>
+        <w:rPr>
+          <w:rFonts w:ascii="Roboto" w:eastAsiaTheme="minorHAnsi" w:hAnsi="Roboto" w:cs="Arial"/>
+          <w:lang w:eastAsia="en-US"/>
+        </w:rPr>
+        <w:t>Το σύστημα διαπιστώνει ότι η προσφορά δεν έχει λήξει</w:t>
+      </w:r>
+    </w:p>
+    <w:p>
+      <w:pPr>
+        <w:pStyle w:val="NormalWeb"/>
+        <w:numPr>
+          <w:ilvl w:val="0"/>
+          <w:numId w:val="95"/>
+        </w:numPr>
+        <w:spacing w:before="0" w:beforeAutospacing="0" w:after="240" w:afterAutospacing="0"/>
+        <w:textAlignment w:val="baseline"/>
+        <w:rPr>
+          <w:rFonts w:ascii="Roboto" w:eastAsiaTheme="minorHAnsi" w:hAnsi="Roboto" w:cs="Arial"/>
+          <w:lang w:eastAsia="en-US"/>
+        </w:rPr>
+      </w:pPr>
+      <w:r>
+        <w:rPr>
+          <w:rFonts w:ascii="Roboto" w:eastAsiaTheme="minorHAnsi" w:hAnsi="Roboto" w:cs="Arial"/>
+          <w:lang w:eastAsia="en-US"/>
+        </w:rPr>
+        <w:t xml:space="preserve">Το σύστημα ελέγχει αν η προσφορά έχει </w:t>
+      </w:r>
+      <w:r>
+        <w:rPr>
+          <w:rFonts w:ascii="Roboto" w:eastAsiaTheme="minorHAnsi" w:hAnsi="Roboto" w:cs="Arial"/>
+          <w:lang w:eastAsia="en-US"/>
+        </w:rPr>
+        <w:t xml:space="preserve">ένα καθολικό </w:t>
+      </w:r>
+      <w:r>
+        <w:rPr>
+          <w:rFonts w:ascii="Roboto" w:eastAsiaTheme="minorHAnsi" w:hAnsi="Roboto" w:cs="Arial"/>
+          <w:lang w:eastAsia="en-US"/>
+        </w:rPr>
+        <w:t>όριο εξαργυρώσεων</w:t>
+      </w:r>
+    </w:p>
+    <w:p>
+      <w:pPr>
+        <w:pStyle w:val="NormalWeb"/>
+        <w:numPr>
+          <w:ilvl w:val="0"/>
+          <w:numId w:val="95"/>
+        </w:numPr>
+        <w:spacing w:before="0" w:beforeAutospacing="0" w:after="240" w:afterAutospacing="0"/>
+        <w:textAlignment w:val="baseline"/>
+        <w:rPr>
+          <w:rFonts w:ascii="Roboto" w:eastAsiaTheme="minorHAnsi" w:hAnsi="Roboto" w:cs="Arial"/>
+          <w:lang w:eastAsia="en-US"/>
+        </w:rPr>
+      </w:pPr>
+      <w:r>
+        <w:rPr>
+          <w:rFonts w:ascii="Roboto" w:eastAsiaTheme="minorHAnsi" w:hAnsi="Roboto" w:cs="Arial"/>
+          <w:lang w:eastAsia="en-US"/>
+        </w:rPr>
+        <w:t>Το σύστημα διαπιστώνει ότι η προσφορά δεν έχει όριο εξαργυρώσεων</w:t>
+      </w:r>
+    </w:p>
+    <w:p>
+      <w:pPr>
+        <w:pStyle w:val="NormalWeb"/>
+        <w:numPr>
+          <w:ilvl w:val="0"/>
+          <w:numId w:val="95"/>
+        </w:numPr>
+        <w:spacing w:before="0" w:beforeAutospacing="0" w:after="240" w:afterAutospacing="0"/>
+        <w:textAlignment w:val="baseline"/>
+        <w:rPr>
+          <w:rFonts w:ascii="Roboto" w:eastAsiaTheme="minorHAnsi" w:hAnsi="Roboto" w:cs="Arial"/>
+          <w:lang w:eastAsia="en-US"/>
+        </w:rPr>
+      </w:pPr>
+      <w:r>
+        <w:rPr>
+          <w:rFonts w:ascii="Roboto" w:eastAsiaTheme="minorHAnsi" w:hAnsi="Roboto" w:cs="Arial"/>
+          <w:lang w:eastAsia="en-US"/>
+        </w:rPr>
+        <w:t>Το σύστημα ενημερώνει στη βάση δεδομένων το πορτοφόλι και τους πόντους του πελάτη</w:t>
+      </w:r>
+      <w:r>
+        <w:rPr>
+          <w:rFonts w:ascii="Roboto" w:eastAsiaTheme="minorHAnsi" w:hAnsi="Roboto" w:cs="Arial"/>
+          <w:lang w:eastAsia="en-US"/>
+        </w:rPr>
+        <w:t xml:space="preserve">, καθώς επίσης και </w:t>
+      </w:r>
+      <w:r>
+        <w:rPr>
+          <w:rFonts w:ascii="Roboto" w:eastAsiaTheme="minorHAnsi" w:hAnsi="Roboto" w:cs="Arial"/>
+          <w:lang w:eastAsia="en-US"/>
+        </w:rPr>
+        <w:t>την κατάσταση της προσφοράς</w:t>
+      </w:r>
+      <w:r>
+        <w:rPr>
+          <w:rFonts w:ascii="Roboto" w:eastAsiaTheme="minorHAnsi" w:hAnsi="Roboto" w:cs="Arial"/>
+          <w:lang w:eastAsia="en-US"/>
+        </w:rPr>
+        <w:t>, αν χρειάζεται</w:t>
+      </w:r>
+    </w:p>
+    <w:p>
+      <w:pPr>
+        <w:pStyle w:val="NormalWeb"/>
+        <w:numPr>
+          <w:ilvl w:val="0"/>
+          <w:numId w:val="95"/>
+        </w:numPr>
+        <w:spacing w:before="0" w:beforeAutospacing="0" w:after="240" w:afterAutospacing="0"/>
+        <w:textAlignment w:val="baseline"/>
+        <w:rPr>
+          <w:rFonts w:ascii="Roboto" w:eastAsiaTheme="minorHAnsi" w:hAnsi="Roboto" w:cs="Arial"/>
+          <w:lang w:eastAsia="en-US"/>
+        </w:rPr>
+      </w:pPr>
+      <w:r>
+        <w:rPr>
+          <w:rFonts w:ascii="Roboto" w:eastAsiaTheme="minorHAnsi" w:hAnsi="Roboto" w:cs="Arial"/>
+          <w:lang w:eastAsia="en-US"/>
+        </w:rPr>
+        <w:t>Το σύστημα αφαιρεί τους απαιτούμενους πόντους από τον λογαριασμό του πελάτη στην εφαρμογή</w:t>
+      </w:r>
+    </w:p>
+    <w:p>
+      <w:pPr>
+        <w:pStyle w:val="NormalWeb"/>
+        <w:numPr>
+          <w:ilvl w:val="0"/>
+          <w:numId w:val="95"/>
+        </w:numPr>
+        <w:spacing w:before="0" w:beforeAutospacing="0" w:after="240" w:afterAutospacing="0"/>
+        <w:textAlignment w:val="baseline"/>
+        <w:rPr>
+          <w:rFonts w:ascii="Roboto" w:eastAsiaTheme="minorHAnsi" w:hAnsi="Roboto" w:cs="Arial"/>
+          <w:lang w:eastAsia="en-US"/>
+        </w:rPr>
+      </w:pPr>
+      <w:r>
+        <w:rPr>
+          <w:rFonts w:ascii="Roboto" w:eastAsiaTheme="minorHAnsi" w:hAnsi="Roboto" w:cs="Arial"/>
+          <w:lang w:eastAsia="en-US"/>
+        </w:rPr>
+        <w:t>Το σύστημα προσθέτει το χρηματικό ποσό της προσφοράς στο πορτοφόλι</w:t>
+      </w:r>
+      <w:r>
+        <w:rPr>
+          <w:rFonts w:ascii="Roboto" w:eastAsiaTheme="minorHAnsi" w:hAnsi="Roboto" w:cs="Arial"/>
+          <w:lang w:eastAsia="en-US"/>
+        </w:rPr>
+        <w:t xml:space="preserve"> του πελάτη στην εφαρμογή</w:t>
       </w:r>
     </w:p>
     <w:p>
@@ -27007,362 +27511,6 @@
           <w:sz w:val="24"/>
           <w:szCs w:val="24"/>
         </w:rPr>
-        <w:t>Βασική Ροή:</w:t>
-      </w:r>
-    </w:p>
-    <w:p>
-      <w:pPr>
-        <w:pStyle w:val="NormalWeb"/>
-        <w:numPr>
-          <w:ilvl w:val="0"/>
-          <w:numId w:val="95"/>
-        </w:numPr>
-        <w:spacing w:before="0" w:beforeAutospacing="0" w:after="240" w:afterAutospacing="0"/>
-        <w:textAlignment w:val="baseline"/>
-        <w:rPr>
-          <w:rFonts w:ascii="Roboto" w:eastAsiaTheme="minorHAnsi" w:hAnsi="Roboto" w:cs="Arial"/>
-          <w:lang w:eastAsia="en-US"/>
-        </w:rPr>
-      </w:pPr>
-      <w:r>
-        <w:rPr>
-          <w:rFonts w:ascii="Roboto" w:eastAsiaTheme="minorHAnsi" w:hAnsi="Roboto" w:cs="Arial"/>
-          <w:lang w:eastAsia="en-US"/>
-        </w:rPr>
-        <w:t xml:space="preserve">Ο πελάτης </w:t>
-      </w:r>
-      <w:r>
-        <w:rPr>
-          <w:rFonts w:ascii="Roboto" w:eastAsiaTheme="minorHAnsi" w:hAnsi="Roboto" w:cs="Arial"/>
-          <w:lang w:eastAsia="en-US"/>
-        </w:rPr>
-        <w:t>επιλέγει</w:t>
-      </w:r>
-      <w:r>
-        <w:rPr>
-          <w:rFonts w:ascii="Roboto" w:eastAsiaTheme="minorHAnsi" w:hAnsi="Roboto" w:cs="Arial"/>
-          <w:lang w:eastAsia="en-US"/>
-        </w:rPr>
-        <w:t xml:space="preserve"> </w:t>
-      </w:r>
-      <w:r>
-        <w:rPr>
-          <w:rFonts w:ascii="Roboto" w:eastAsiaTheme="minorHAnsi" w:hAnsi="Roboto" w:cs="Arial"/>
-          <w:lang w:eastAsia="en-US"/>
-        </w:rPr>
-        <w:t>“</w:t>
-      </w:r>
-      <w:r>
-        <w:rPr>
-          <w:rFonts w:ascii="Roboto" w:eastAsiaTheme="minorHAnsi" w:hAnsi="Roboto" w:cs="Arial"/>
-          <w:lang w:eastAsia="en-US"/>
-        </w:rPr>
-        <w:t>Κουπόνια</w:t>
-      </w:r>
-      <w:r>
-        <w:rPr>
-          <w:rFonts w:ascii="Roboto" w:eastAsiaTheme="minorHAnsi" w:hAnsi="Roboto" w:cs="Arial"/>
-          <w:lang w:eastAsia="en-US"/>
-        </w:rPr>
-        <w:t>”</w:t>
-      </w:r>
-      <w:r>
-        <w:rPr>
-          <w:rFonts w:ascii="Roboto" w:eastAsiaTheme="minorHAnsi" w:hAnsi="Roboto" w:cs="Arial"/>
-          <w:lang w:eastAsia="en-US"/>
-        </w:rPr>
-        <w:t xml:space="preserve"> από την αρχική οθόνη</w:t>
-      </w:r>
-    </w:p>
-    <w:p>
-      <w:pPr>
-        <w:pStyle w:val="NormalWeb"/>
-        <w:numPr>
-          <w:ilvl w:val="0"/>
-          <w:numId w:val="95"/>
-        </w:numPr>
-        <w:spacing w:before="0" w:beforeAutospacing="0" w:after="240" w:afterAutospacing="0"/>
-        <w:textAlignment w:val="baseline"/>
-        <w:rPr>
-          <w:rFonts w:ascii="Roboto" w:eastAsiaTheme="minorHAnsi" w:hAnsi="Roboto" w:cs="Arial"/>
-          <w:lang w:eastAsia="en-US"/>
-        </w:rPr>
-      </w:pPr>
-      <w:r>
-        <w:rPr>
-          <w:rFonts w:ascii="Roboto" w:eastAsiaTheme="minorHAnsi" w:hAnsi="Roboto" w:cs="Arial"/>
-          <w:lang w:eastAsia="en-US"/>
-        </w:rPr>
-        <w:t>Το σύστημα εμφανίζει την οθόνη με τις προσφορές</w:t>
-      </w:r>
-    </w:p>
-    <w:p>
-      <w:pPr>
-        <w:pStyle w:val="NormalWeb"/>
-        <w:numPr>
-          <w:ilvl w:val="0"/>
-          <w:numId w:val="95"/>
-        </w:numPr>
-        <w:spacing w:before="0" w:beforeAutospacing="0" w:after="240" w:afterAutospacing="0"/>
-        <w:textAlignment w:val="baseline"/>
-        <w:rPr>
-          <w:rFonts w:ascii="Roboto" w:eastAsiaTheme="minorHAnsi" w:hAnsi="Roboto" w:cs="Arial"/>
-          <w:lang w:eastAsia="en-US"/>
-        </w:rPr>
-      </w:pPr>
-      <w:r>
-        <w:rPr>
-          <w:rFonts w:ascii="Roboto" w:eastAsiaTheme="minorHAnsi" w:hAnsi="Roboto" w:cs="Arial"/>
-          <w:lang w:eastAsia="en-US"/>
-        </w:rPr>
-        <w:t>Το σύστημα ανακτά από τη βάση δεδομένων όλες τις τρέχουσες προσφορές</w:t>
-      </w:r>
-    </w:p>
-    <w:p>
-      <w:pPr>
-        <w:pStyle w:val="NormalWeb"/>
-        <w:numPr>
-          <w:ilvl w:val="0"/>
-          <w:numId w:val="95"/>
-        </w:numPr>
-        <w:spacing w:before="0" w:beforeAutospacing="0" w:after="240" w:afterAutospacing="0"/>
-        <w:textAlignment w:val="baseline"/>
-        <w:rPr>
-          <w:rFonts w:ascii="Roboto" w:eastAsiaTheme="minorHAnsi" w:hAnsi="Roboto" w:cs="Arial"/>
-          <w:lang w:eastAsia="en-US"/>
-        </w:rPr>
-      </w:pPr>
-      <w:r>
-        <w:rPr>
-          <w:rFonts w:ascii="Roboto" w:eastAsiaTheme="minorHAnsi" w:hAnsi="Roboto" w:cs="Arial"/>
-          <w:lang w:eastAsia="en-US"/>
-        </w:rPr>
-        <w:t>Το σύστημα εμφανίζει στον πελάτη όλες τις προσφορές που ανακτήθηκαν</w:t>
-      </w:r>
-    </w:p>
-    <w:p>
-      <w:pPr>
-        <w:pStyle w:val="NormalWeb"/>
-        <w:numPr>
-          <w:ilvl w:val="0"/>
-          <w:numId w:val="95"/>
-        </w:numPr>
-        <w:spacing w:before="0" w:beforeAutospacing="0" w:after="240" w:afterAutospacing="0"/>
-        <w:textAlignment w:val="baseline"/>
-        <w:rPr>
-          <w:rFonts w:ascii="Roboto" w:eastAsiaTheme="minorHAnsi" w:hAnsi="Roboto" w:cs="Arial"/>
-          <w:lang w:eastAsia="en-US"/>
-        </w:rPr>
-      </w:pPr>
-      <w:r>
-        <w:rPr>
-          <w:rFonts w:ascii="Roboto" w:eastAsiaTheme="minorHAnsi" w:hAnsi="Roboto" w:cs="Arial"/>
-          <w:lang w:eastAsia="en-US"/>
-        </w:rPr>
-        <w:t>Ο πελάτης επιλέγει μια από τις προσφορές</w:t>
-      </w:r>
-    </w:p>
-    <w:p>
-      <w:pPr>
-        <w:pStyle w:val="NormalWeb"/>
-        <w:numPr>
-          <w:ilvl w:val="0"/>
-          <w:numId w:val="95"/>
-        </w:numPr>
-        <w:spacing w:before="0" w:beforeAutospacing="0" w:after="240" w:afterAutospacing="0"/>
-        <w:textAlignment w:val="baseline"/>
-        <w:rPr>
-          <w:rFonts w:ascii="Roboto" w:eastAsiaTheme="minorHAnsi" w:hAnsi="Roboto" w:cs="Arial"/>
-          <w:lang w:eastAsia="en-US"/>
-        </w:rPr>
-      </w:pPr>
-      <w:r>
-        <w:rPr>
-          <w:rFonts w:ascii="Roboto" w:eastAsiaTheme="minorHAnsi" w:hAnsi="Roboto" w:cs="Arial"/>
-          <w:lang w:eastAsia="en-US"/>
-        </w:rPr>
-        <w:t>Το σύστημα ελέγχει αν ο πελάτης διαθέτει τους απαιτούμενους πόντους για την εξαργύρωση της προσφοράς</w:t>
-      </w:r>
-    </w:p>
-    <w:p>
-      <w:pPr>
-        <w:pStyle w:val="NormalWeb"/>
-        <w:numPr>
-          <w:ilvl w:val="0"/>
-          <w:numId w:val="95"/>
-        </w:numPr>
-        <w:spacing w:before="0" w:beforeAutospacing="0" w:after="240" w:afterAutospacing="0"/>
-        <w:textAlignment w:val="baseline"/>
-        <w:rPr>
-          <w:rFonts w:ascii="Roboto" w:eastAsiaTheme="minorHAnsi" w:hAnsi="Roboto" w:cs="Arial"/>
-          <w:lang w:eastAsia="en-US"/>
-        </w:rPr>
-      </w:pPr>
-      <w:r>
-        <w:rPr>
-          <w:rFonts w:ascii="Roboto" w:eastAsiaTheme="minorHAnsi" w:hAnsi="Roboto" w:cs="Arial"/>
-          <w:lang w:eastAsia="en-US"/>
-        </w:rPr>
-        <w:t>Το σύστημα διαπιστώνει ότι ο πελάτης διαθέτει τους απαιτούμενους πόντους</w:t>
-      </w:r>
-    </w:p>
-    <w:p>
-      <w:pPr>
-        <w:pStyle w:val="NormalWeb"/>
-        <w:numPr>
-          <w:ilvl w:val="0"/>
-          <w:numId w:val="95"/>
-        </w:numPr>
-        <w:spacing w:before="0" w:beforeAutospacing="0" w:after="240" w:afterAutospacing="0"/>
-        <w:textAlignment w:val="baseline"/>
-        <w:rPr>
-          <w:rFonts w:ascii="Roboto" w:eastAsiaTheme="minorHAnsi" w:hAnsi="Roboto" w:cs="Arial"/>
-          <w:lang w:eastAsia="en-US"/>
-        </w:rPr>
-      </w:pPr>
-      <w:r>
-        <w:rPr>
-          <w:rFonts w:ascii="Roboto" w:eastAsiaTheme="minorHAnsi" w:hAnsi="Roboto" w:cs="Arial"/>
-          <w:lang w:eastAsia="en-US"/>
-        </w:rPr>
-        <w:t xml:space="preserve">Το σύστημα </w:t>
-      </w:r>
-      <w:r>
-        <w:rPr>
-          <w:rFonts w:ascii="Roboto" w:eastAsiaTheme="minorHAnsi" w:hAnsi="Roboto" w:cs="Arial"/>
-          <w:lang w:eastAsia="en-US"/>
-        </w:rPr>
-        <w:t>ελέγχει αν η προσφορά έχει λήξει</w:t>
-      </w:r>
-    </w:p>
-    <w:p>
-      <w:pPr>
-        <w:pStyle w:val="NormalWeb"/>
-        <w:numPr>
-          <w:ilvl w:val="0"/>
-          <w:numId w:val="95"/>
-        </w:numPr>
-        <w:spacing w:before="0" w:beforeAutospacing="0" w:after="240" w:afterAutospacing="0"/>
-        <w:textAlignment w:val="baseline"/>
-        <w:rPr>
-          <w:rFonts w:ascii="Roboto" w:eastAsiaTheme="minorHAnsi" w:hAnsi="Roboto" w:cs="Arial"/>
-          <w:lang w:eastAsia="en-US"/>
-        </w:rPr>
-      </w:pPr>
-      <w:r>
-        <w:rPr>
-          <w:rFonts w:ascii="Roboto" w:eastAsiaTheme="minorHAnsi" w:hAnsi="Roboto" w:cs="Arial"/>
-          <w:lang w:eastAsia="en-US"/>
-        </w:rPr>
-        <w:t>Το σύστημα διαπιστώνει ότι η προσφορά δεν έχει λήξει</w:t>
-      </w:r>
-    </w:p>
-    <w:p>
-      <w:pPr>
-        <w:pStyle w:val="NormalWeb"/>
-        <w:numPr>
-          <w:ilvl w:val="0"/>
-          <w:numId w:val="95"/>
-        </w:numPr>
-        <w:spacing w:before="0" w:beforeAutospacing="0" w:after="240" w:afterAutospacing="0"/>
-        <w:textAlignment w:val="baseline"/>
-        <w:rPr>
-          <w:rFonts w:ascii="Roboto" w:eastAsiaTheme="minorHAnsi" w:hAnsi="Roboto" w:cs="Arial"/>
-          <w:lang w:eastAsia="en-US"/>
-        </w:rPr>
-      </w:pPr>
-      <w:r>
-        <w:rPr>
-          <w:rFonts w:ascii="Roboto" w:eastAsiaTheme="minorHAnsi" w:hAnsi="Roboto" w:cs="Arial"/>
-          <w:lang w:eastAsia="en-US"/>
-        </w:rPr>
-        <w:t>Το σύστημα αφαιρεί τους απαιτούμενους πόντους από τον λογαριασμό του πελάτη</w:t>
-      </w:r>
-      <w:r>
-        <w:rPr>
-          <w:rFonts w:ascii="Roboto" w:eastAsiaTheme="minorHAnsi" w:hAnsi="Roboto" w:cs="Arial"/>
-          <w:lang w:eastAsia="en-US"/>
-        </w:rPr>
-        <w:t xml:space="preserve"> στην εφαρμογή</w:t>
-      </w:r>
-    </w:p>
-    <w:p>
-      <w:pPr>
-        <w:pStyle w:val="NormalWeb"/>
-        <w:numPr>
-          <w:ilvl w:val="0"/>
-          <w:numId w:val="95"/>
-        </w:numPr>
-        <w:spacing w:before="0" w:beforeAutospacing="0" w:after="240" w:afterAutospacing="0"/>
-        <w:textAlignment w:val="baseline"/>
-        <w:rPr>
-          <w:rFonts w:ascii="Roboto" w:eastAsiaTheme="minorHAnsi" w:hAnsi="Roboto" w:cs="Arial"/>
-          <w:lang w:eastAsia="en-US"/>
-        </w:rPr>
-      </w:pPr>
-      <w:r>
-        <w:rPr>
-          <w:rFonts w:ascii="Roboto" w:eastAsiaTheme="minorHAnsi" w:hAnsi="Roboto" w:cs="Arial"/>
-          <w:lang w:eastAsia="en-US"/>
-        </w:rPr>
-        <w:t>Το σύστημα προσθέτει το χρηματικό ποσό της προσφοράς στο πορτοφόλι</w:t>
-      </w:r>
-      <w:r>
-        <w:rPr>
-          <w:rFonts w:ascii="Roboto" w:eastAsiaTheme="minorHAnsi" w:hAnsi="Roboto" w:cs="Arial"/>
-          <w:lang w:eastAsia="en-US"/>
-        </w:rPr>
-        <w:t xml:space="preserve"> του πελάτη στην εφαρμογή</w:t>
-      </w:r>
-    </w:p>
-    <w:p>
-      <w:pPr>
-        <w:pStyle w:val="NormalWeb"/>
-        <w:numPr>
-          <w:ilvl w:val="0"/>
-          <w:numId w:val="95"/>
-        </w:numPr>
-        <w:spacing w:before="0" w:beforeAutospacing="0" w:after="240" w:afterAutospacing="0"/>
-        <w:textAlignment w:val="baseline"/>
-        <w:rPr>
-          <w:rFonts w:ascii="Roboto" w:eastAsiaTheme="minorHAnsi" w:hAnsi="Roboto" w:cs="Arial"/>
-          <w:lang w:eastAsia="en-US"/>
-        </w:rPr>
-      </w:pPr>
-      <w:r>
-        <w:rPr>
-          <w:rFonts w:ascii="Roboto" w:eastAsiaTheme="minorHAnsi" w:hAnsi="Roboto" w:cs="Arial"/>
-          <w:lang w:eastAsia="en-US"/>
-        </w:rPr>
-        <w:t xml:space="preserve">Το σύστημα </w:t>
-      </w:r>
-      <w:r>
-        <w:rPr>
-          <w:rFonts w:ascii="Roboto" w:eastAsiaTheme="minorHAnsi" w:hAnsi="Roboto" w:cs="Arial"/>
-          <w:lang w:eastAsia="en-US"/>
-        </w:rPr>
-        <w:t>ενημερώνει στη βάση δεδομένων το πορτοφόλι και τους πόντους του πελάτη</w:t>
-      </w:r>
-    </w:p>
-    <w:p>
-      <w:pPr>
-        <w:spacing w:line="360" w:lineRule="auto"/>
-        <w:rPr>
-          <w:rFonts w:ascii="Roboto" w:eastAsiaTheme="majorEastAsia" w:hAnsi="Roboto" w:cs="Arial"/>
-          <w:b/>
-          <w:bCs/>
-          <w:sz w:val="24"/>
-          <w:szCs w:val="24"/>
-        </w:rPr>
-      </w:pPr>
-      <w:r>
-        <w:rPr>
-          <w:rFonts w:ascii="Roboto" w:eastAsiaTheme="majorEastAsia" w:hAnsi="Roboto" w:cs="Arial"/>
-          <w:b/>
-          <w:bCs/>
-          <w:sz w:val="24"/>
-          <w:szCs w:val="24"/>
-        </w:rPr>
         <w:t xml:space="preserve">Εναλλακτική Ροή </w:t>
       </w:r>
       <w:r>
@@ -27395,6 +27543,16 @@
         </w:rPr>
         <w:t>Μη ύπαρξη προσφορών</w:t>
       </w:r>
+      <w:r>
+        <w:rPr>
+          <w:rFonts w:ascii="Roboto" w:eastAsiaTheme="majorEastAsia" w:hAnsi="Roboto" w:cs="Arial"/>
+          <w:b/>
+          <w:bCs/>
+          <w:sz w:val="24"/>
+          <w:szCs w:val="24"/>
+        </w:rPr>
+        <w:t xml:space="preserve"> (Βήμα 3)</w:t>
+      </w:r>
     </w:p>
     <w:p>
       <w:pPr>
@@ -27402,168 +27560,6 @@
         <w:numPr>
           <w:ilvl w:val="0"/>
           <w:numId w:val="96"/>
-        </w:numPr>
-        <w:spacing w:before="0" w:beforeAutospacing="0" w:after="240" w:afterAutospacing="0"/>
-        <w:textAlignment w:val="baseline"/>
-        <w:rPr>
-          <w:rFonts w:ascii="Roboto" w:eastAsiaTheme="minorHAnsi" w:hAnsi="Roboto" w:cs="Arial"/>
-          <w:lang w:eastAsia="en-US"/>
-        </w:rPr>
-      </w:pPr>
-      <w:r>
-        <w:rPr>
-          <w:rFonts w:ascii="Roboto" w:eastAsiaTheme="minorHAnsi" w:hAnsi="Roboto" w:cs="Arial"/>
-          <w:lang w:eastAsia="en-US"/>
-        </w:rPr>
-        <w:t>Το σύστημα</w:t>
-      </w:r>
-      <w:r>
-        <w:rPr>
-          <w:rFonts w:ascii="Roboto" w:eastAsiaTheme="minorHAnsi" w:hAnsi="Roboto" w:cs="Arial"/>
-          <w:lang w:eastAsia="en-US"/>
-        </w:rPr>
-        <w:t xml:space="preserve"> διαπιστώνει ότι το ιστορικό διαδρομών δεν έχει ανακτηθεί</w:t>
-      </w:r>
-    </w:p>
-    <w:p>
-      <w:pPr>
-        <w:spacing w:line="360" w:lineRule="auto"/>
-        <w:rPr>
-          <w:rFonts w:ascii="Roboto" w:eastAsiaTheme="majorEastAsia" w:hAnsi="Roboto" w:cs="Arial"/>
-          <w:b/>
-          <w:bCs/>
-          <w:sz w:val="24"/>
-          <w:szCs w:val="24"/>
-        </w:rPr>
-      </w:pPr>
-      <w:r>
-        <w:rPr>
-          <w:rFonts w:ascii="Roboto" w:eastAsiaTheme="majorEastAsia" w:hAnsi="Roboto" w:cs="Arial"/>
-          <w:b/>
-          <w:bCs/>
-          <w:sz w:val="24"/>
-          <w:szCs w:val="24"/>
-        </w:rPr>
-        <w:t xml:space="preserve">Εναλλακτική Ροή </w:t>
-      </w:r>
-      <w:r>
-        <w:rPr>
-          <w:rFonts w:ascii="Roboto" w:eastAsiaTheme="majorEastAsia" w:hAnsi="Roboto" w:cs="Arial"/>
-          <w:b/>
-          <w:bCs/>
-          <w:sz w:val="24"/>
-          <w:szCs w:val="24"/>
-        </w:rPr>
-        <w:t>2</w:t>
-      </w:r>
-      <w:r>
-        <w:rPr>
-          <w:rFonts w:ascii="Roboto" w:eastAsiaTheme="majorEastAsia" w:hAnsi="Roboto" w:cs="Arial"/>
-          <w:b/>
-          <w:bCs/>
-          <w:sz w:val="24"/>
-          <w:szCs w:val="24"/>
-        </w:rPr>
-        <w:t xml:space="preserve"> – </w:t>
-      </w:r>
-      <w:r>
-        <w:rPr>
-          <w:rFonts w:ascii="Roboto" w:eastAsiaTheme="majorEastAsia" w:hAnsi="Roboto" w:cs="Arial"/>
-          <w:b/>
-          <w:bCs/>
-          <w:sz w:val="24"/>
-          <w:szCs w:val="24"/>
-        </w:rPr>
-        <w:t>Πελάτης δε διαθέτει πόντους</w:t>
-      </w:r>
-    </w:p>
-    <w:p>
-      <w:pPr>
-        <w:pStyle w:val="NormalWeb"/>
-        <w:numPr>
-          <w:ilvl w:val="0"/>
-          <w:numId w:val="97"/>
-        </w:numPr>
-        <w:spacing w:before="0" w:beforeAutospacing="0" w:after="240" w:afterAutospacing="0"/>
-        <w:textAlignment w:val="baseline"/>
-        <w:rPr>
-          <w:rFonts w:ascii="Roboto" w:eastAsiaTheme="minorHAnsi" w:hAnsi="Roboto" w:cs="Arial"/>
-          <w:lang w:eastAsia="en-US"/>
-        </w:rPr>
-      </w:pPr>
-      <w:r>
-        <w:rPr>
-          <w:rFonts w:ascii="Roboto" w:eastAsiaTheme="minorHAnsi" w:hAnsi="Roboto" w:cs="Arial"/>
-          <w:lang w:eastAsia="en-US"/>
-        </w:rPr>
-        <w:t>Το σύστημα</w:t>
-      </w:r>
-      <w:r>
-        <w:rPr>
-          <w:rFonts w:ascii="Roboto" w:eastAsiaTheme="minorHAnsi" w:hAnsi="Roboto" w:cs="Arial"/>
-          <w:lang w:eastAsia="en-US"/>
-        </w:rPr>
-        <w:t xml:space="preserve"> διαπιστώνει ότι το ιστορικό διαδρομών δεν έχει ανακτηθεί</w:t>
-      </w:r>
-    </w:p>
-    <w:p>
-      <w:pPr>
-        <w:spacing w:line="360" w:lineRule="auto"/>
-        <w:rPr>
-          <w:rFonts w:ascii="Roboto" w:eastAsiaTheme="majorEastAsia" w:hAnsi="Roboto" w:cs="Arial"/>
-          <w:b/>
-          <w:bCs/>
-          <w:sz w:val="24"/>
-          <w:szCs w:val="24"/>
-        </w:rPr>
-      </w:pPr>
-      <w:r>
-        <w:rPr>
-          <w:rFonts w:ascii="Roboto" w:eastAsiaTheme="majorEastAsia" w:hAnsi="Roboto" w:cs="Arial"/>
-          <w:b/>
-          <w:bCs/>
-          <w:sz w:val="24"/>
-          <w:szCs w:val="24"/>
-        </w:rPr>
-        <w:t xml:space="preserve">Εναλλακτική Ροή </w:t>
-      </w:r>
-      <w:r>
-        <w:rPr>
-          <w:rFonts w:ascii="Roboto" w:eastAsiaTheme="majorEastAsia" w:hAnsi="Roboto" w:cs="Arial"/>
-          <w:b/>
-          <w:bCs/>
-          <w:sz w:val="24"/>
-          <w:szCs w:val="24"/>
-        </w:rPr>
-        <w:t>3</w:t>
-      </w:r>
-      <w:r>
-        <w:rPr>
-          <w:rFonts w:ascii="Roboto" w:eastAsiaTheme="majorEastAsia" w:hAnsi="Roboto" w:cs="Arial"/>
-          <w:b/>
-          <w:bCs/>
-          <w:sz w:val="24"/>
-          <w:szCs w:val="24"/>
-        </w:rPr>
-        <w:t xml:space="preserve"> – </w:t>
-      </w:r>
-      <w:r>
-        <w:rPr>
-          <w:rFonts w:ascii="Roboto" w:eastAsiaTheme="majorEastAsia" w:hAnsi="Roboto" w:cs="Arial"/>
-          <w:b/>
-          <w:bCs/>
-          <w:sz w:val="24"/>
-          <w:szCs w:val="24"/>
-        </w:rPr>
-        <w:t>Λήξη προσφοράς</w:t>
-      </w:r>
-    </w:p>
-    <w:p>
-      <w:pPr>
-        <w:pStyle w:val="NormalWeb"/>
-        <w:numPr>
-          <w:ilvl w:val="0"/>
-          <w:numId w:val="98"/>
         </w:numPr>
         <w:spacing w:before="0" w:beforeAutospacing="0" w:after="240" w:afterAutospacing="0"/>
         <w:textAlignment w:val="baseline"/>
@@ -27585,7 +27581,80 @@
           <w:rFonts w:ascii="Roboto" w:eastAsiaTheme="minorHAnsi" w:hAnsi="Roboto" w:cs="Arial"/>
           <w:lang w:eastAsia="en-US"/>
         </w:rPr>
-        <w:t xml:space="preserve"> διαπιστώνει ότι το ιστορικό διαδρομών δεν έχει ανακτηθεί</w:t>
+        <w:t xml:space="preserve"> </w:t>
+      </w:r>
+      <w:r>
+        <w:rPr>
+          <w:rFonts w:ascii="Roboto" w:eastAsiaTheme="minorHAnsi" w:hAnsi="Roboto" w:cs="Arial"/>
+          <w:lang w:eastAsia="en-US"/>
+        </w:rPr>
+        <w:t>δεν μπόρεσε να βρει καθόλου ενεργές προσφορές στη βάση δεδομένων</w:t>
+      </w:r>
+    </w:p>
+    <w:p>
+      <w:pPr>
+        <w:pStyle w:val="NormalWeb"/>
+        <w:numPr>
+          <w:ilvl w:val="0"/>
+          <w:numId w:val="96"/>
+        </w:numPr>
+        <w:spacing w:before="0" w:beforeAutospacing="0" w:after="240" w:afterAutospacing="0"/>
+        <w:textAlignment w:val="baseline"/>
+        <w:rPr>
+          <w:rFonts w:ascii="Roboto" w:eastAsiaTheme="minorHAnsi" w:hAnsi="Roboto" w:cs="Arial"/>
+          <w:lang w:eastAsia="en-US"/>
+        </w:rPr>
+      </w:pPr>
+      <w:r>
+        <w:rPr>
+          <w:rFonts w:ascii="Roboto" w:eastAsiaTheme="minorHAnsi" w:hAnsi="Roboto" w:cs="Arial"/>
+          <w:lang w:eastAsia="en-US"/>
+        </w:rPr>
+        <w:t>Το σύστημα ενημερώνει τον χρήστη με κατάλληλο μήνυμα σφάλματος</w:t>
+      </w:r>
+    </w:p>
+    <w:p>
+      <w:pPr>
+        <w:pStyle w:val="NormalWeb"/>
+        <w:numPr>
+          <w:ilvl w:val="0"/>
+          <w:numId w:val="96"/>
+        </w:numPr>
+        <w:spacing w:before="0" w:beforeAutospacing="0" w:after="240" w:afterAutospacing="0"/>
+        <w:textAlignment w:val="baseline"/>
+        <w:rPr>
+          <w:rFonts w:ascii="Roboto" w:eastAsiaTheme="minorHAnsi" w:hAnsi="Roboto" w:cs="Arial"/>
+          <w:lang w:eastAsia="en-US"/>
+        </w:rPr>
+      </w:pPr>
+      <w:r>
+        <w:rPr>
+          <w:rFonts w:ascii="Roboto" w:eastAsiaTheme="minorHAnsi" w:hAnsi="Roboto" w:cs="Arial"/>
+          <w:lang w:eastAsia="en-US"/>
+        </w:rPr>
+        <w:t>Ο χρήστης κλείνει το μήνυμα</w:t>
+      </w:r>
+    </w:p>
+    <w:p>
+      <w:pPr>
+        <w:pStyle w:val="NormalWeb"/>
+        <w:numPr>
+          <w:ilvl w:val="0"/>
+          <w:numId w:val="96"/>
+        </w:numPr>
+        <w:spacing w:before="0" w:beforeAutospacing="0" w:after="240" w:afterAutospacing="0"/>
+        <w:textAlignment w:val="baseline"/>
+        <w:rPr>
+          <w:rFonts w:ascii="Roboto" w:eastAsiaTheme="minorHAnsi" w:hAnsi="Roboto" w:cs="Arial"/>
+          <w:lang w:eastAsia="en-US"/>
+        </w:rPr>
+      </w:pPr>
+      <w:r>
+        <w:rPr>
+          <w:rFonts w:ascii="Roboto" w:eastAsiaTheme="minorHAnsi" w:hAnsi="Roboto" w:cs="Arial"/>
+          <w:lang w:eastAsia="en-US"/>
+        </w:rPr>
+        <w:t>Το σύστημα κλείνει την τρέχουσα οθόνη και επιστρέφει στην αρχική οθόνη</w:t>
       </w:r>
     </w:p>
     <w:p>
@@ -27617,6 +27686,242 @@
           <w:sz w:val="24"/>
           <w:szCs w:val="24"/>
         </w:rPr>
+        <w:t>2</w:t>
+      </w:r>
+      <w:r>
+        <w:rPr>
+          <w:rFonts w:ascii="Roboto" w:eastAsiaTheme="majorEastAsia" w:hAnsi="Roboto" w:cs="Arial"/>
+          <w:b/>
+          <w:bCs/>
+          <w:sz w:val="24"/>
+          <w:szCs w:val="24"/>
+        </w:rPr>
+        <w:t xml:space="preserve"> – </w:t>
+      </w:r>
+      <w:r>
+        <w:rPr>
+          <w:rFonts w:ascii="Roboto" w:eastAsiaTheme="majorEastAsia" w:hAnsi="Roboto" w:cs="Arial"/>
+          <w:b/>
+          <w:bCs/>
+          <w:sz w:val="24"/>
+          <w:szCs w:val="24"/>
+        </w:rPr>
+        <w:t>Ακύρωση Εξαργύρωσης (Βήμα 6)</w:t>
+      </w:r>
+    </w:p>
+    <w:p>
+      <w:pPr>
+        <w:pStyle w:val="NormalWeb"/>
+        <w:numPr>
+          <w:ilvl w:val="0"/>
+          <w:numId w:val="103"/>
+        </w:numPr>
+        <w:spacing w:before="0" w:beforeAutospacing="0" w:after="240" w:afterAutospacing="0"/>
+        <w:textAlignment w:val="baseline"/>
+        <w:rPr>
+          <w:rFonts w:ascii="Roboto" w:eastAsiaTheme="minorHAnsi" w:hAnsi="Roboto" w:cs="Arial"/>
+          <w:lang w:eastAsia="en-US"/>
+        </w:rPr>
+      </w:pPr>
+      <w:r>
+        <w:rPr>
+          <w:rFonts w:ascii="Roboto" w:eastAsiaTheme="minorHAnsi" w:hAnsi="Roboto" w:cs="Arial"/>
+          <w:lang w:eastAsia="en-US"/>
+        </w:rPr>
+        <w:t>Ο πελάτης επιλέγει ότι δεν επιθυμεί να εξαργυρώσει το επιλεγμένο κουπόνι</w:t>
+      </w:r>
+    </w:p>
+    <w:p>
+      <w:pPr>
+        <w:pStyle w:val="NormalWeb"/>
+        <w:numPr>
+          <w:ilvl w:val="0"/>
+          <w:numId w:val="103"/>
+        </w:numPr>
+        <w:spacing w:before="0" w:beforeAutospacing="0" w:after="240" w:afterAutospacing="0"/>
+        <w:textAlignment w:val="baseline"/>
+        <w:rPr>
+          <w:rFonts w:ascii="Roboto" w:eastAsiaTheme="minorHAnsi" w:hAnsi="Roboto" w:cs="Arial"/>
+          <w:lang w:eastAsia="en-US"/>
+        </w:rPr>
+      </w:pPr>
+      <w:r>
+        <w:rPr>
+          <w:rFonts w:ascii="Roboto" w:eastAsiaTheme="minorHAnsi" w:hAnsi="Roboto" w:cs="Arial"/>
+          <w:lang w:eastAsia="en-US"/>
+        </w:rPr>
+        <w:t>Το σύστημα κλείνει το μήνυμα</w:t>
+      </w:r>
+    </w:p>
+    <w:p>
+      <w:pPr>
+        <w:spacing w:line="360" w:lineRule="auto"/>
+        <w:rPr>
+          <w:rFonts w:ascii="Roboto" w:eastAsiaTheme="majorEastAsia" w:hAnsi="Roboto" w:cs="Arial"/>
+          <w:b/>
+          <w:bCs/>
+          <w:sz w:val="24"/>
+          <w:szCs w:val="24"/>
+        </w:rPr>
+      </w:pPr>
+      <w:r>
+        <w:rPr>
+          <w:rFonts w:ascii="Roboto" w:eastAsiaTheme="majorEastAsia" w:hAnsi="Roboto" w:cs="Arial"/>
+          <w:b/>
+          <w:bCs/>
+          <w:sz w:val="24"/>
+          <w:szCs w:val="24"/>
+        </w:rPr>
+        <w:t xml:space="preserve">Εναλλακτική Ροή </w:t>
+      </w:r>
+      <w:r>
+        <w:rPr>
+          <w:rFonts w:ascii="Roboto" w:eastAsiaTheme="majorEastAsia" w:hAnsi="Roboto" w:cs="Arial"/>
+          <w:b/>
+          <w:bCs/>
+          <w:sz w:val="24"/>
+          <w:szCs w:val="24"/>
+        </w:rPr>
+        <w:t>3</w:t>
+      </w:r>
+      <w:r>
+        <w:rPr>
+          <w:rFonts w:ascii="Roboto" w:eastAsiaTheme="majorEastAsia" w:hAnsi="Roboto" w:cs="Arial"/>
+          <w:b/>
+          <w:bCs/>
+          <w:sz w:val="24"/>
+          <w:szCs w:val="24"/>
+        </w:rPr>
+        <w:t xml:space="preserve"> – </w:t>
+      </w:r>
+      <w:r>
+        <w:rPr>
+          <w:rFonts w:ascii="Roboto" w:eastAsiaTheme="majorEastAsia" w:hAnsi="Roboto" w:cs="Arial"/>
+          <w:b/>
+          <w:bCs/>
+          <w:sz w:val="24"/>
+          <w:szCs w:val="24"/>
+        </w:rPr>
+        <w:t>Πελάτης δε διαθέτει πόντους</w:t>
+      </w:r>
+      <w:r>
+        <w:rPr>
+          <w:rFonts w:ascii="Roboto" w:eastAsiaTheme="majorEastAsia" w:hAnsi="Roboto" w:cs="Arial"/>
+          <w:b/>
+          <w:bCs/>
+          <w:sz w:val="24"/>
+          <w:szCs w:val="24"/>
+        </w:rPr>
+        <w:t xml:space="preserve"> (Βήμα </w:t>
+      </w:r>
+      <w:r>
+        <w:rPr>
+          <w:rFonts w:ascii="Roboto" w:eastAsiaTheme="majorEastAsia" w:hAnsi="Roboto" w:cs="Arial"/>
+          <w:b/>
+          <w:bCs/>
+          <w:sz w:val="24"/>
+          <w:szCs w:val="24"/>
+        </w:rPr>
+        <w:t>8</w:t>
+      </w:r>
+      <w:r>
+        <w:rPr>
+          <w:rFonts w:ascii="Roboto" w:eastAsiaTheme="majorEastAsia" w:hAnsi="Roboto" w:cs="Arial"/>
+          <w:b/>
+          <w:bCs/>
+          <w:sz w:val="24"/>
+          <w:szCs w:val="24"/>
+        </w:rPr>
+        <w:t>)</w:t>
+      </w:r>
+    </w:p>
+    <w:p>
+      <w:pPr>
+        <w:pStyle w:val="NormalWeb"/>
+        <w:numPr>
+          <w:ilvl w:val="0"/>
+          <w:numId w:val="97"/>
+        </w:numPr>
+        <w:spacing w:before="0" w:beforeAutospacing="0" w:after="240" w:afterAutospacing="0"/>
+        <w:textAlignment w:val="baseline"/>
+        <w:rPr>
+          <w:rFonts w:ascii="Roboto" w:eastAsiaTheme="minorHAnsi" w:hAnsi="Roboto" w:cs="Arial"/>
+          <w:lang w:eastAsia="en-US"/>
+        </w:rPr>
+      </w:pPr>
+      <w:r>
+        <w:rPr>
+          <w:rFonts w:ascii="Roboto" w:eastAsiaTheme="minorHAnsi" w:hAnsi="Roboto" w:cs="Arial"/>
+          <w:lang w:eastAsia="en-US"/>
+        </w:rPr>
+        <w:t>Το σύστημα</w:t>
+      </w:r>
+      <w:r>
+        <w:rPr>
+          <w:rFonts w:ascii="Roboto" w:eastAsiaTheme="minorHAnsi" w:hAnsi="Roboto" w:cs="Arial"/>
+          <w:lang w:eastAsia="en-US"/>
+        </w:rPr>
+        <w:t xml:space="preserve"> διαπιστώνει ότι </w:t>
+      </w:r>
+      <w:r>
+        <w:rPr>
+          <w:rFonts w:ascii="Roboto" w:eastAsiaTheme="minorHAnsi" w:hAnsi="Roboto" w:cs="Arial"/>
+          <w:lang w:eastAsia="en-US"/>
+        </w:rPr>
+        <w:t>ο πελάτης δεν έχει τους απαιτούμενους πόντους για την εξαργύρωση της προσφοράς</w:t>
+      </w:r>
+    </w:p>
+    <w:p>
+      <w:pPr>
+        <w:pStyle w:val="NormalWeb"/>
+        <w:numPr>
+          <w:ilvl w:val="0"/>
+          <w:numId w:val="97"/>
+        </w:numPr>
+        <w:spacing w:before="0" w:beforeAutospacing="0" w:after="240" w:afterAutospacing="0"/>
+        <w:textAlignment w:val="baseline"/>
+        <w:rPr>
+          <w:rFonts w:ascii="Roboto" w:eastAsiaTheme="minorHAnsi" w:hAnsi="Roboto" w:cs="Arial"/>
+          <w:lang w:eastAsia="en-US"/>
+        </w:rPr>
+      </w:pPr>
+      <w:r>
+        <w:rPr>
+          <w:rFonts w:ascii="Roboto" w:eastAsiaTheme="minorHAnsi" w:hAnsi="Roboto" w:cs="Arial"/>
+          <w:lang w:eastAsia="en-US"/>
+        </w:rPr>
+        <w:t>Το σύστημα εμφανίζει κατάλληλο μήνυμα σφάλματος στον πελάτη</w:t>
+      </w:r>
+    </w:p>
+    <w:p>
+      <w:pPr>
+        <w:spacing w:line="360" w:lineRule="auto"/>
+        <w:rPr>
+          <w:rFonts w:ascii="Roboto" w:eastAsiaTheme="majorEastAsia" w:hAnsi="Roboto" w:cs="Arial"/>
+          <w:b/>
+          <w:bCs/>
+          <w:sz w:val="24"/>
+          <w:szCs w:val="24"/>
+        </w:rPr>
+      </w:pPr>
+      <w:r>
+        <w:rPr>
+          <w:rFonts w:ascii="Roboto" w:eastAsiaTheme="majorEastAsia" w:hAnsi="Roboto" w:cs="Arial"/>
+          <w:b/>
+          <w:bCs/>
+          <w:sz w:val="24"/>
+          <w:szCs w:val="24"/>
+        </w:rPr>
+        <w:t xml:space="preserve">Εναλλακτική Ροή </w:t>
+      </w:r>
+      <w:r>
+        <w:rPr>
+          <w:rFonts w:ascii="Roboto" w:eastAsiaTheme="majorEastAsia" w:hAnsi="Roboto" w:cs="Arial"/>
+          <w:b/>
+          <w:bCs/>
+          <w:sz w:val="24"/>
+          <w:szCs w:val="24"/>
+        </w:rPr>
         <w:t>4</w:t>
       </w:r>
       <w:r>
@@ -27637,7 +27942,174 @@
           <w:sz w:val="24"/>
           <w:szCs w:val="24"/>
         </w:rPr>
-        <w:t>Μη ύπαρξη προσφορών</w:t>
+        <w:t>Λήξη προσφοράς</w:t>
+      </w:r>
+      <w:r>
+        <w:rPr>
+          <w:rFonts w:ascii="Roboto" w:eastAsiaTheme="majorEastAsia" w:hAnsi="Roboto" w:cs="Arial"/>
+          <w:b/>
+          <w:bCs/>
+          <w:sz w:val="24"/>
+          <w:szCs w:val="24"/>
+        </w:rPr>
+        <w:t xml:space="preserve"> (Βήμα </w:t>
+      </w:r>
+      <w:r>
+        <w:rPr>
+          <w:rFonts w:ascii="Roboto" w:eastAsiaTheme="majorEastAsia" w:hAnsi="Roboto" w:cs="Arial"/>
+          <w:b/>
+          <w:bCs/>
+          <w:sz w:val="24"/>
+          <w:szCs w:val="24"/>
+        </w:rPr>
+        <w:t>10</w:t>
+      </w:r>
+      <w:r>
+        <w:rPr>
+          <w:rFonts w:ascii="Roboto" w:eastAsiaTheme="majorEastAsia" w:hAnsi="Roboto" w:cs="Arial"/>
+          <w:b/>
+          <w:bCs/>
+          <w:sz w:val="24"/>
+          <w:szCs w:val="24"/>
+        </w:rPr>
+        <w:t>)</w:t>
+      </w:r>
+    </w:p>
+    <w:p>
+      <w:pPr>
+        <w:pStyle w:val="NormalWeb"/>
+        <w:numPr>
+          <w:ilvl w:val="0"/>
+          <w:numId w:val="98"/>
+        </w:numPr>
+        <w:spacing w:before="0" w:beforeAutospacing="0" w:after="240" w:afterAutospacing="0"/>
+        <w:textAlignment w:val="baseline"/>
+        <w:rPr>
+          <w:rFonts w:ascii="Roboto" w:eastAsiaTheme="minorHAnsi" w:hAnsi="Roboto" w:cs="Arial"/>
+          <w:lang w:eastAsia="en-US"/>
+        </w:rPr>
+      </w:pPr>
+      <w:r>
+        <w:rPr>
+          <w:rFonts w:ascii="Roboto" w:eastAsiaTheme="minorHAnsi" w:hAnsi="Roboto" w:cs="Arial"/>
+          <w:lang w:eastAsia="en-US"/>
+        </w:rPr>
+        <w:t>Το σύστημα</w:t>
+      </w:r>
+      <w:r>
+        <w:rPr>
+          <w:rFonts w:ascii="Roboto" w:eastAsiaTheme="minorHAnsi" w:hAnsi="Roboto" w:cs="Arial"/>
+          <w:lang w:eastAsia="en-US"/>
+        </w:rPr>
+        <w:t xml:space="preserve"> διαπιστώνει ότι </w:t>
+      </w:r>
+      <w:r>
+        <w:rPr>
+          <w:rFonts w:ascii="Roboto" w:eastAsiaTheme="minorHAnsi" w:hAnsi="Roboto" w:cs="Arial"/>
+          <w:lang w:eastAsia="en-US"/>
+        </w:rPr>
+        <w:t xml:space="preserve">η προσφορά </w:t>
+      </w:r>
+      <w:r>
+        <w:rPr>
+          <w:rFonts w:ascii="Roboto" w:eastAsiaTheme="minorHAnsi" w:hAnsi="Roboto" w:cs="Arial"/>
+          <w:lang w:eastAsia="en-US"/>
+        </w:rPr>
+        <w:t>δεν ισχύει πλέον</w:t>
+      </w:r>
+    </w:p>
+    <w:p>
+      <w:pPr>
+        <w:pStyle w:val="NormalWeb"/>
+        <w:numPr>
+          <w:ilvl w:val="0"/>
+          <w:numId w:val="98"/>
+        </w:numPr>
+        <w:spacing w:before="0" w:beforeAutospacing="0" w:after="240" w:afterAutospacing="0"/>
+        <w:textAlignment w:val="baseline"/>
+        <w:rPr>
+          <w:rFonts w:ascii="Roboto" w:eastAsiaTheme="minorHAnsi" w:hAnsi="Roboto" w:cs="Arial"/>
+          <w:lang w:eastAsia="en-US"/>
+        </w:rPr>
+      </w:pPr>
+      <w:r>
+        <w:rPr>
+          <w:rFonts w:ascii="Roboto" w:eastAsiaTheme="minorHAnsi" w:hAnsi="Roboto" w:cs="Arial"/>
+          <w:lang w:eastAsia="en-US"/>
+        </w:rPr>
+        <w:t>Το σύστημα εμφανίζει κατάλληλο μήνυμα σφάλματος στον πελάτη</w:t>
+      </w:r>
+    </w:p>
+    <w:p>
+      <w:pPr>
+        <w:spacing w:line="360" w:lineRule="auto"/>
+        <w:rPr>
+          <w:rFonts w:ascii="Roboto" w:eastAsiaTheme="majorEastAsia" w:hAnsi="Roboto" w:cs="Arial"/>
+          <w:b/>
+          <w:bCs/>
+          <w:sz w:val="24"/>
+          <w:szCs w:val="24"/>
+        </w:rPr>
+      </w:pPr>
+      <w:r>
+        <w:rPr>
+          <w:rFonts w:ascii="Roboto" w:eastAsiaTheme="majorEastAsia" w:hAnsi="Roboto" w:cs="Arial"/>
+          <w:b/>
+          <w:bCs/>
+          <w:sz w:val="24"/>
+          <w:szCs w:val="24"/>
+        </w:rPr>
+        <w:t xml:space="preserve">Εναλλακτική Ροή </w:t>
+      </w:r>
+      <w:r>
+        <w:rPr>
+          <w:rFonts w:ascii="Roboto" w:eastAsiaTheme="majorEastAsia" w:hAnsi="Roboto" w:cs="Arial"/>
+          <w:b/>
+          <w:bCs/>
+          <w:sz w:val="24"/>
+          <w:szCs w:val="24"/>
+        </w:rPr>
+        <w:t>5</w:t>
+      </w:r>
+      <w:r>
+        <w:rPr>
+          <w:rFonts w:ascii="Roboto" w:eastAsiaTheme="majorEastAsia" w:hAnsi="Roboto" w:cs="Arial"/>
+          <w:b/>
+          <w:bCs/>
+          <w:sz w:val="24"/>
+          <w:szCs w:val="24"/>
+        </w:rPr>
+        <w:t xml:space="preserve"> – </w:t>
+      </w:r>
+      <w:r>
+        <w:rPr>
+          <w:rFonts w:ascii="Roboto" w:eastAsiaTheme="majorEastAsia" w:hAnsi="Roboto" w:cs="Arial"/>
+          <w:b/>
+          <w:bCs/>
+          <w:sz w:val="24"/>
+          <w:szCs w:val="24"/>
+        </w:rPr>
+        <w:t>Όριο εξαργυρώσεων (Βήμα 1</w:t>
+      </w:r>
+      <w:r>
+        <w:rPr>
+          <w:rFonts w:ascii="Roboto" w:eastAsiaTheme="majorEastAsia" w:hAnsi="Roboto" w:cs="Arial"/>
+          <w:b/>
+          <w:bCs/>
+          <w:sz w:val="24"/>
+          <w:szCs w:val="24"/>
+        </w:rPr>
+        <w:t>2</w:t>
+      </w:r>
+      <w:r>
+        <w:rPr>
+          <w:rFonts w:ascii="Roboto" w:eastAsiaTheme="majorEastAsia" w:hAnsi="Roboto" w:cs="Arial"/>
+          <w:b/>
+          <w:bCs/>
+          <w:sz w:val="24"/>
+          <w:szCs w:val="24"/>
+        </w:rPr>
+        <w:t>)</w:t>
       </w:r>
     </w:p>
     <w:p>
@@ -27666,19 +28138,384 @@
           <w:rFonts w:ascii="Roboto" w:eastAsiaTheme="minorHAnsi" w:hAnsi="Roboto" w:cs="Arial"/>
           <w:lang w:eastAsia="en-US"/>
         </w:rPr>
-        <w:t xml:space="preserve"> διαπιστώνει ότι το ιστορικό διαδρομών δεν έχει ανακτηθεί</w:t>
-      </w:r>
-    </w:p>
-    <w:p>
-      <w:pPr>
-        <w:pStyle w:val="NormalWeb"/>
-        <w:spacing w:before="0" w:beforeAutospacing="0" w:after="240" w:afterAutospacing="0"/>
-        <w:textAlignment w:val="baseline"/>
-        <w:rPr>
-          <w:rFonts w:ascii="Roboto" w:eastAsiaTheme="minorHAnsi" w:hAnsi="Roboto" w:cs="Arial"/>
-          <w:lang w:eastAsia="en-US"/>
-        </w:rPr>
-      </w:pPr>
+        <w:t xml:space="preserve"> διαπιστώνει ότι </w:t>
+      </w:r>
+      <w:r>
+        <w:rPr>
+          <w:rFonts w:ascii="Roboto" w:eastAsiaTheme="minorHAnsi" w:hAnsi="Roboto" w:cs="Arial"/>
+          <w:lang w:eastAsia="en-US"/>
+        </w:rPr>
+        <w:t>η επιλεγμένη προσφορά έχει όριο εξαργυρώσεων</w:t>
+      </w:r>
+    </w:p>
+    <w:p>
+      <w:pPr>
+        <w:pStyle w:val="NormalWeb"/>
+        <w:numPr>
+          <w:ilvl w:val="0"/>
+          <w:numId w:val="99"/>
+        </w:numPr>
+        <w:spacing w:before="0" w:beforeAutospacing="0" w:after="240" w:afterAutospacing="0"/>
+        <w:textAlignment w:val="baseline"/>
+        <w:rPr>
+          <w:rFonts w:ascii="Roboto" w:eastAsiaTheme="minorHAnsi" w:hAnsi="Roboto" w:cs="Arial"/>
+          <w:lang w:eastAsia="en-US"/>
+        </w:rPr>
+      </w:pPr>
+      <w:r>
+        <w:rPr>
+          <w:rFonts w:ascii="Roboto" w:eastAsiaTheme="minorHAnsi" w:hAnsi="Roboto" w:cs="Arial"/>
+          <w:lang w:eastAsia="en-US"/>
+        </w:rPr>
+        <w:t xml:space="preserve">Το σύστημα ελέγχει στη βάση δεδομένων αν η προσφορά έχει </w:t>
+      </w:r>
+      <w:r>
+        <w:rPr>
+          <w:rFonts w:ascii="Roboto" w:eastAsiaTheme="minorHAnsi" w:hAnsi="Roboto" w:cs="Arial"/>
+          <w:lang w:eastAsia="en-US"/>
+        </w:rPr>
+        <w:t>εξαντληθεί</w:t>
+      </w:r>
+    </w:p>
+    <w:p>
+      <w:pPr>
+        <w:pStyle w:val="NormalWeb"/>
+        <w:numPr>
+          <w:ilvl w:val="0"/>
+          <w:numId w:val="99"/>
+        </w:numPr>
+        <w:spacing w:before="0" w:beforeAutospacing="0" w:after="240" w:afterAutospacing="0"/>
+        <w:textAlignment w:val="baseline"/>
+        <w:rPr>
+          <w:rFonts w:ascii="Roboto" w:eastAsiaTheme="minorHAnsi" w:hAnsi="Roboto" w:cs="Arial"/>
+          <w:lang w:eastAsia="en-US"/>
+        </w:rPr>
+      </w:pPr>
+      <w:r>
+        <w:rPr>
+          <w:rFonts w:ascii="Roboto" w:eastAsiaTheme="minorHAnsi" w:hAnsi="Roboto" w:cs="Arial"/>
+          <w:lang w:eastAsia="en-US"/>
+        </w:rPr>
+        <w:t xml:space="preserve">Το σύστημα διαπιστώνει ότι η προσφορά δεν έχει </w:t>
+      </w:r>
+      <w:r>
+        <w:rPr>
+          <w:rFonts w:ascii="Roboto" w:eastAsiaTheme="minorHAnsi" w:hAnsi="Roboto" w:cs="Arial"/>
+          <w:lang w:eastAsia="en-US"/>
+        </w:rPr>
+        <w:t>εξαντληθεί</w:t>
+      </w:r>
+    </w:p>
+    <w:p>
+      <w:pPr>
+        <w:pStyle w:val="NormalWeb"/>
+        <w:numPr>
+          <w:ilvl w:val="0"/>
+          <w:numId w:val="99"/>
+        </w:numPr>
+        <w:spacing w:before="0" w:beforeAutospacing="0" w:after="240" w:afterAutospacing="0"/>
+        <w:textAlignment w:val="baseline"/>
+        <w:rPr>
+          <w:rFonts w:ascii="Roboto" w:eastAsiaTheme="minorHAnsi" w:hAnsi="Roboto" w:cs="Arial"/>
+          <w:lang w:eastAsia="en-US"/>
+        </w:rPr>
+      </w:pPr>
+      <w:r>
+        <w:rPr>
+          <w:rFonts w:ascii="Roboto" w:eastAsiaTheme="minorHAnsi" w:hAnsi="Roboto" w:cs="Arial"/>
+          <w:lang w:eastAsia="en-US"/>
+        </w:rPr>
+        <w:t xml:space="preserve">Το σύστημα </w:t>
+      </w:r>
+      <w:r>
+        <w:rPr>
+          <w:rFonts w:ascii="Roboto" w:eastAsiaTheme="minorHAnsi" w:hAnsi="Roboto" w:cs="Arial"/>
+          <w:lang w:eastAsia="en-US"/>
+        </w:rPr>
+        <w:t>ενημερώνει το απόθεμα της επιλεγμένης προσφοράς</w:t>
+      </w:r>
+      <w:r>
+        <w:rPr>
+          <w:rFonts w:ascii="Roboto" w:eastAsiaTheme="minorHAnsi" w:hAnsi="Roboto" w:cs="Arial"/>
+          <w:lang w:eastAsia="en-US"/>
+        </w:rPr>
+        <w:t xml:space="preserve"> στην οθόνη του πελάτη</w:t>
+      </w:r>
+      <w:r>
+        <w:rPr>
+          <w:rFonts w:ascii="Roboto" w:eastAsiaTheme="minorHAnsi" w:hAnsi="Roboto" w:cs="Arial"/>
+          <w:lang w:eastAsia="en-US"/>
+        </w:rPr>
+        <w:t xml:space="preserve"> σύμφωνα με τις πληροφορίες που έλαβε από τη βάση δεδομένων</w:t>
+      </w:r>
+    </w:p>
+    <w:p>
+      <w:pPr>
+        <w:pStyle w:val="NormalWeb"/>
+        <w:numPr>
+          <w:ilvl w:val="0"/>
+          <w:numId w:val="99"/>
+        </w:numPr>
+        <w:spacing w:before="0" w:beforeAutospacing="0" w:after="240" w:afterAutospacing="0"/>
+        <w:textAlignment w:val="baseline"/>
+        <w:rPr>
+          <w:rFonts w:ascii="Roboto" w:eastAsiaTheme="minorHAnsi" w:hAnsi="Roboto" w:cs="Arial"/>
+          <w:lang w:eastAsia="en-US"/>
+        </w:rPr>
+      </w:pPr>
+      <w:r>
+        <w:rPr>
+          <w:rFonts w:ascii="Roboto" w:eastAsiaTheme="minorHAnsi" w:hAnsi="Roboto" w:cs="Arial"/>
+          <w:lang w:eastAsia="en-US"/>
+        </w:rPr>
+        <w:t>Επιστροφή στο βήμα 1</w:t>
+      </w:r>
+      <w:r>
+        <w:rPr>
+          <w:rFonts w:ascii="Roboto" w:eastAsiaTheme="minorHAnsi" w:hAnsi="Roboto" w:cs="Arial"/>
+          <w:lang w:val="en-US" w:eastAsia="en-US"/>
+        </w:rPr>
+        <w:t>4</w:t>
+      </w:r>
+      <w:r>
+        <w:rPr>
+          <w:rFonts w:ascii="Roboto" w:eastAsiaTheme="minorHAnsi" w:hAnsi="Roboto" w:cs="Arial"/>
+          <w:lang w:eastAsia="en-US"/>
+        </w:rPr>
+        <w:t xml:space="preserve"> της βασικής ροής</w:t>
+      </w:r>
+    </w:p>
+    <w:p>
+      <w:pPr>
+        <w:spacing w:line="360" w:lineRule="auto"/>
+        <w:rPr>
+          <w:rFonts w:ascii="Roboto" w:eastAsiaTheme="majorEastAsia" w:hAnsi="Roboto" w:cs="Arial"/>
+          <w:b/>
+          <w:bCs/>
+          <w:sz w:val="24"/>
+          <w:szCs w:val="24"/>
+        </w:rPr>
+      </w:pPr>
+      <w:r>
+        <w:rPr>
+          <w:rFonts w:ascii="Roboto" w:eastAsiaTheme="majorEastAsia" w:hAnsi="Roboto" w:cs="Arial"/>
+          <w:b/>
+          <w:bCs/>
+          <w:sz w:val="24"/>
+          <w:szCs w:val="24"/>
+        </w:rPr>
+        <w:t xml:space="preserve">Εναλλακτική Ροή </w:t>
+      </w:r>
+      <w:r>
+        <w:rPr>
+          <w:rFonts w:ascii="Roboto" w:eastAsiaTheme="majorEastAsia" w:hAnsi="Roboto" w:cs="Arial"/>
+          <w:b/>
+          <w:bCs/>
+          <w:sz w:val="24"/>
+          <w:szCs w:val="24"/>
+        </w:rPr>
+        <w:t>6</w:t>
+      </w:r>
+      <w:r>
+        <w:rPr>
+          <w:rFonts w:ascii="Roboto" w:eastAsiaTheme="majorEastAsia" w:hAnsi="Roboto" w:cs="Arial"/>
+          <w:b/>
+          <w:bCs/>
+          <w:sz w:val="24"/>
+          <w:szCs w:val="24"/>
+        </w:rPr>
+        <w:t xml:space="preserve"> – </w:t>
+      </w:r>
+      <w:r>
+        <w:rPr>
+          <w:rFonts w:ascii="Roboto" w:eastAsiaTheme="majorEastAsia" w:hAnsi="Roboto" w:cs="Arial"/>
+          <w:b/>
+          <w:bCs/>
+          <w:sz w:val="24"/>
+          <w:szCs w:val="24"/>
+        </w:rPr>
+        <w:t>Έφτασε ό</w:t>
+      </w:r>
+      <w:r>
+        <w:rPr>
+          <w:rFonts w:ascii="Roboto" w:eastAsiaTheme="majorEastAsia" w:hAnsi="Roboto" w:cs="Arial"/>
+          <w:b/>
+          <w:bCs/>
+          <w:sz w:val="24"/>
+          <w:szCs w:val="24"/>
+        </w:rPr>
+        <w:t>ριο εξαργυρώσεων (</w:t>
+      </w:r>
+      <w:r>
+        <w:rPr>
+          <w:rFonts w:ascii="Roboto" w:eastAsiaTheme="majorEastAsia" w:hAnsi="Roboto" w:cs="Arial"/>
+          <w:b/>
+          <w:bCs/>
+          <w:sz w:val="24"/>
+          <w:szCs w:val="24"/>
+        </w:rPr>
+        <w:t xml:space="preserve">Εναλλακτική Ροή 4, </w:t>
+      </w:r>
+      <w:r>
+        <w:rPr>
+          <w:rFonts w:ascii="Roboto" w:eastAsiaTheme="majorEastAsia" w:hAnsi="Roboto" w:cs="Arial"/>
+          <w:b/>
+          <w:bCs/>
+          <w:sz w:val="24"/>
+          <w:szCs w:val="24"/>
+        </w:rPr>
+        <w:t xml:space="preserve">Βήμα </w:t>
+      </w:r>
+      <w:r>
+        <w:rPr>
+          <w:rFonts w:ascii="Roboto" w:eastAsiaTheme="majorEastAsia" w:hAnsi="Roboto" w:cs="Arial"/>
+          <w:b/>
+          <w:bCs/>
+          <w:sz w:val="24"/>
+          <w:szCs w:val="24"/>
+        </w:rPr>
+        <w:t>2</w:t>
+      </w:r>
+      <w:r>
+        <w:rPr>
+          <w:rFonts w:ascii="Roboto" w:eastAsiaTheme="majorEastAsia" w:hAnsi="Roboto" w:cs="Arial"/>
+          <w:b/>
+          <w:bCs/>
+          <w:sz w:val="24"/>
+          <w:szCs w:val="24"/>
+        </w:rPr>
+        <w:t>)</w:t>
+      </w:r>
+    </w:p>
+    <w:p>
+      <w:pPr>
+        <w:pStyle w:val="NormalWeb"/>
+        <w:numPr>
+          <w:ilvl w:val="0"/>
+          <w:numId w:val="102"/>
+        </w:numPr>
+        <w:spacing w:before="0" w:beforeAutospacing="0" w:after="240" w:afterAutospacing="0"/>
+        <w:textAlignment w:val="baseline"/>
+        <w:rPr>
+          <w:rFonts w:ascii="Roboto" w:eastAsiaTheme="minorHAnsi" w:hAnsi="Roboto" w:cs="Arial"/>
+          <w:lang w:eastAsia="en-US"/>
+        </w:rPr>
+      </w:pPr>
+      <w:r>
+        <w:rPr>
+          <w:rFonts w:ascii="Roboto" w:eastAsiaTheme="minorHAnsi" w:hAnsi="Roboto" w:cs="Arial"/>
+          <w:lang w:eastAsia="en-US"/>
+        </w:rPr>
+        <w:lastRenderedPageBreak/>
+        <w:t>Το σύστημα</w:t>
+      </w:r>
+      <w:r>
+        <w:rPr>
+          <w:rFonts w:ascii="Roboto" w:eastAsiaTheme="minorHAnsi" w:hAnsi="Roboto" w:cs="Arial"/>
+          <w:lang w:eastAsia="en-US"/>
+        </w:rPr>
+        <w:t xml:space="preserve"> διαπιστώνει ότι η επιλεγμένη προσφορά </w:t>
+      </w:r>
+      <w:r>
+        <w:rPr>
+          <w:rFonts w:ascii="Roboto" w:eastAsiaTheme="minorHAnsi" w:hAnsi="Roboto" w:cs="Arial"/>
+          <w:lang w:eastAsia="en-US"/>
+        </w:rPr>
+        <w:t xml:space="preserve">έχει </w:t>
+      </w:r>
+      <w:r>
+        <w:rPr>
+          <w:rFonts w:ascii="Roboto" w:eastAsiaTheme="minorHAnsi" w:hAnsi="Roboto" w:cs="Arial"/>
+          <w:lang w:eastAsia="en-US"/>
+        </w:rPr>
+        <w:t>εξαντληθεί</w:t>
+      </w:r>
+    </w:p>
+    <w:p>
+      <w:pPr>
+        <w:pStyle w:val="NormalWeb"/>
+        <w:numPr>
+          <w:ilvl w:val="0"/>
+          <w:numId w:val="102"/>
+        </w:numPr>
+        <w:spacing w:before="0" w:beforeAutospacing="0" w:after="240" w:afterAutospacing="0"/>
+        <w:textAlignment w:val="baseline"/>
+        <w:rPr>
+          <w:rFonts w:ascii="Roboto" w:eastAsiaTheme="minorHAnsi" w:hAnsi="Roboto" w:cs="Arial"/>
+          <w:lang w:eastAsia="en-US"/>
+        </w:rPr>
+      </w:pPr>
+      <w:r>
+        <w:rPr>
+          <w:rFonts w:ascii="Roboto" w:eastAsiaTheme="minorHAnsi" w:hAnsi="Roboto" w:cs="Arial"/>
+          <w:lang w:eastAsia="en-US"/>
+        </w:rPr>
+        <w:t>Το σύστημα εμφανίζει κατάλληλο μήνυμα σφάλματος στον χρήστη</w:t>
+      </w:r>
+    </w:p>
+    <w:p>
+      <w:pPr>
+        <w:pStyle w:val="NormalWeb"/>
+        <w:numPr>
+          <w:ilvl w:val="0"/>
+          <w:numId w:val="102"/>
+        </w:numPr>
+        <w:spacing w:before="0" w:beforeAutospacing="0" w:after="240" w:afterAutospacing="0"/>
+        <w:textAlignment w:val="baseline"/>
+        <w:rPr>
+          <w:rFonts w:ascii="Roboto" w:eastAsiaTheme="minorHAnsi" w:hAnsi="Roboto" w:cs="Arial"/>
+          <w:lang w:eastAsia="en-US"/>
+        </w:rPr>
+      </w:pPr>
+      <w:r>
+        <w:rPr>
+          <w:rFonts w:ascii="Roboto" w:eastAsiaTheme="minorHAnsi" w:hAnsi="Roboto" w:cs="Arial"/>
+          <w:lang w:eastAsia="en-US"/>
+        </w:rPr>
+        <w:t>Τ</w:t>
+      </w:r>
+      <w:r>
+        <w:rPr>
+          <w:rFonts w:ascii="Roboto" w:eastAsiaTheme="minorHAnsi" w:hAnsi="Roboto" w:cs="Arial"/>
+          <w:lang w:eastAsia="en-US"/>
+        </w:rPr>
+        <w:t>ο</w:t>
+      </w:r>
+      <w:r>
+        <w:rPr>
+          <w:rFonts w:ascii="Roboto" w:eastAsiaTheme="minorHAnsi" w:hAnsi="Roboto" w:cs="Arial"/>
+          <w:lang w:eastAsia="en-US"/>
+        </w:rPr>
+        <w:t xml:space="preserve"> σύστημα </w:t>
+      </w:r>
+      <w:r>
+        <w:rPr>
+          <w:rFonts w:ascii="Roboto" w:eastAsiaTheme="minorHAnsi" w:hAnsi="Roboto" w:cs="Arial"/>
+          <w:lang w:eastAsia="en-US"/>
+        </w:rPr>
+        <w:t xml:space="preserve">αφαιρεί </w:t>
+      </w:r>
+      <w:r>
+        <w:rPr>
+          <w:rFonts w:ascii="Roboto" w:eastAsiaTheme="minorHAnsi" w:hAnsi="Roboto" w:cs="Arial"/>
+          <w:lang w:eastAsia="en-US"/>
+        </w:rPr>
+        <w:t xml:space="preserve">τη συγκεκριμένη προσφορά </w:t>
+      </w:r>
+      <w:r>
+        <w:rPr>
+          <w:rFonts w:ascii="Roboto" w:eastAsiaTheme="minorHAnsi" w:hAnsi="Roboto" w:cs="Arial"/>
+          <w:lang w:eastAsia="en-US"/>
+        </w:rPr>
+        <w:t>από την</w:t>
+      </w:r>
+      <w:r>
+        <w:rPr>
+          <w:rFonts w:ascii="Roboto" w:eastAsiaTheme="minorHAnsi" w:hAnsi="Roboto" w:cs="Arial"/>
+          <w:lang w:eastAsia="en-US"/>
+        </w:rPr>
+        <w:t xml:space="preserve"> οθόνη του πελάτη</w:t>
+      </w:r>
     </w:p>
     <w:p>
       <w:pPr>
@@ -34469,6 +35306,95 @@
     </w:lvl>
   </w:abstractNum>
   <w:abstractNum w:abstractNumId="70" w15:restartNumberingAfterBreak="0">
+    <w:nsid w:val="519C13C7"/>
+    <w:multiLevelType w:val="hybridMultilevel"/>
+    <w:tmpl w:val="5B5C596E"/>
+    <w:lvl w:ilvl="0" w:tplc="FFFFFFFF">
+      <w:start w:val="1"/>
+      <w:numFmt w:val="decimal"/>
+      <w:lvlText w:val="%1."/>
+      <w:lvlJc w:val="left"/>
+      <w:pPr>
+        <w:ind w:left="720" w:hanging="360"/>
+      </w:pPr>
+      <w:rPr>
+        <w:rFonts w:hint="default"/>
+      </w:rPr>
+    </w:lvl>
+    <w:lvl w:ilvl="1" w:tplc="FFFFFFFF" w:tentative="1">
+      <w:start w:val="1"/>
+      <w:numFmt w:val="lowerLetter"/>
+      <w:lvlText w:val="%2."/>
+      <w:lvlJc w:val="left"/>
+      <w:pPr>
+        <w:ind w:left="1440" w:hanging="360"/>
+      </w:pPr>
+    </w:lvl>
+    <w:lvl w:ilvl="2" w:tplc="FFFFFFFF" w:tentative="1">
+      <w:start w:val="1"/>
+      <w:numFmt w:val="lowerRoman"/>
+      <w:lvlText w:val="%3."/>
+      <w:lvlJc w:val="right"/>
+      <w:pPr>
+        <w:ind w:left="2160" w:hanging="180"/>
+      </w:pPr>
+    </w:lvl>
+    <w:lvl w:ilvl="3" w:tplc="FFFFFFFF" w:tentative="1">
+      <w:start w:val="1"/>
+      <w:numFmt w:val="decimal"/>
+      <w:lvlText w:val="%4."/>
+      <w:lvlJc w:val="left"/>
+      <w:pPr>
+        <w:ind w:left="2880" w:hanging="360"/>
+      </w:pPr>
+    </w:lvl>
+    <w:lvl w:ilvl="4" w:tplc="FFFFFFFF" w:tentative="1">
+      <w:start w:val="1"/>
+      <w:numFmt w:val="lowerLetter"/>
+      <w:lvlText w:val="%5."/>
+      <w:lvlJc w:val="left"/>
+      <w:pPr>
+        <w:ind w:left="3600" w:hanging="360"/>
+      </w:pPr>
+    </w:lvl>
+    <w:lvl w:ilvl="5" w:tplc="FFFFFFFF" w:tentative="1">
+      <w:start w:val="1"/>
+      <w:numFmt w:val="lowerRoman"/>
+      <w:lvlText w:val="%6."/>
+      <w:lvlJc w:val="right"/>
+      <w:pPr>
+        <w:ind w:left="4320" w:hanging="180"/>
+      </w:pPr>
+    </w:lvl>
+    <w:lvl w:ilvl="6" w:tplc="FFFFFFFF" w:tentative="1">
+      <w:start w:val="1"/>
+      <w:numFmt w:val="decimal"/>
+      <w:lvlText w:val="%7."/>
+      <w:lvlJc w:val="left"/>
+      <w:pPr>
+        <w:ind w:left="5040" w:hanging="360"/>
+      </w:pPr>
+    </w:lvl>
+    <w:lvl w:ilvl="7" w:tplc="FFFFFFFF" w:tentative="1">
+      <w:start w:val="1"/>
+      <w:numFmt w:val="lowerLetter"/>
+      <w:lvlText w:val="%8."/>
+      <w:lvlJc w:val="left"/>
+      <w:pPr>
+        <w:ind w:left="5760" w:hanging="360"/>
+      </w:pPr>
+    </w:lvl>
+    <w:lvl w:ilvl="8" w:tplc="FFFFFFFF" w:tentative="1">
+      <w:start w:val="1"/>
+      <w:numFmt w:val="lowerRoman"/>
+      <w:lvlText w:val="%9."/>
+      <w:lvlJc w:val="right"/>
+      <w:pPr>
+        <w:ind w:left="6480" w:hanging="180"/>
+      </w:pPr>
+    </w:lvl>
+  </w:abstractNum>
+  <w:abstractNum w:abstractNumId="71" w15:restartNumberingAfterBreak="0">
     <w:nsid w:val="522F10B0"/>
     <w:multiLevelType w:val="hybridMultilevel"/>
     <w:tmpl w:val="B0E00CB0"/>
@@ -34557,7 +35483,7 @@
       </w:pPr>
     </w:lvl>
   </w:abstractNum>
-  <w:abstractNum w:abstractNumId="71" w15:restartNumberingAfterBreak="0">
+  <w:abstractNum w:abstractNumId="72" w15:restartNumberingAfterBreak="0">
     <w:nsid w:val="524437C0"/>
     <w:multiLevelType w:val="hybridMultilevel"/>
     <w:tmpl w:val="0E02C576"/>
@@ -34670,7 +35596,7 @@
       </w:rPr>
     </w:lvl>
   </w:abstractNum>
-  <w:abstractNum w:abstractNumId="72" w15:restartNumberingAfterBreak="0">
+  <w:abstractNum w:abstractNumId="73" w15:restartNumberingAfterBreak="0">
     <w:nsid w:val="52CE7315"/>
     <w:multiLevelType w:val="hybridMultilevel"/>
     <w:tmpl w:val="302697DC"/>
@@ -34759,7 +35685,7 @@
       </w:pPr>
     </w:lvl>
   </w:abstractNum>
-  <w:abstractNum w:abstractNumId="73" w15:restartNumberingAfterBreak="0">
+  <w:abstractNum w:abstractNumId="74" w15:restartNumberingAfterBreak="0">
     <w:nsid w:val="551309A1"/>
     <w:multiLevelType w:val="hybridMultilevel"/>
     <w:tmpl w:val="36E2C3E4"/>
@@ -34848,7 +35774,7 @@
       </w:pPr>
     </w:lvl>
   </w:abstractNum>
-  <w:abstractNum w:abstractNumId="74" w15:restartNumberingAfterBreak="0">
+  <w:abstractNum w:abstractNumId="75" w15:restartNumberingAfterBreak="0">
     <w:nsid w:val="55DF0F60"/>
     <w:multiLevelType w:val="hybridMultilevel"/>
     <w:tmpl w:val="06068EF2"/>
@@ -34937,7 +35863,7 @@
       </w:pPr>
     </w:lvl>
   </w:abstractNum>
-  <w:abstractNum w:abstractNumId="75" w15:restartNumberingAfterBreak="0">
+  <w:abstractNum w:abstractNumId="76" w15:restartNumberingAfterBreak="0">
     <w:nsid w:val="563502F6"/>
     <w:multiLevelType w:val="hybridMultilevel"/>
     <w:tmpl w:val="4A7620B4"/>
@@ -35026,7 +35952,7 @@
       </w:pPr>
     </w:lvl>
   </w:abstractNum>
-  <w:abstractNum w:abstractNumId="76" w15:restartNumberingAfterBreak="0">
+  <w:abstractNum w:abstractNumId="77" w15:restartNumberingAfterBreak="0">
     <w:nsid w:val="56566269"/>
     <w:multiLevelType w:val="hybridMultilevel"/>
     <w:tmpl w:val="B0E00CB0"/>
@@ -35115,7 +36041,7 @@
       </w:pPr>
     </w:lvl>
   </w:abstractNum>
-  <w:abstractNum w:abstractNumId="77" w15:restartNumberingAfterBreak="0">
+  <w:abstractNum w:abstractNumId="78" w15:restartNumberingAfterBreak="0">
     <w:nsid w:val="59055A20"/>
     <w:multiLevelType w:val="hybridMultilevel"/>
     <w:tmpl w:val="2446F22E"/>
@@ -35204,7 +36130,7 @@
       </w:pPr>
     </w:lvl>
   </w:abstractNum>
-  <w:abstractNum w:abstractNumId="78" w15:restartNumberingAfterBreak="0">
+  <w:abstractNum w:abstractNumId="79" w15:restartNumberingAfterBreak="0">
     <w:nsid w:val="5A0A6D61"/>
     <w:multiLevelType w:val="hybridMultilevel"/>
     <w:tmpl w:val="06068EF2"/>
@@ -35293,7 +36219,7 @@
       </w:pPr>
     </w:lvl>
   </w:abstractNum>
-  <w:abstractNum w:abstractNumId="79" w15:restartNumberingAfterBreak="0">
+  <w:abstractNum w:abstractNumId="80" w15:restartNumberingAfterBreak="0">
     <w:nsid w:val="5A971E55"/>
     <w:multiLevelType w:val="hybridMultilevel"/>
     <w:tmpl w:val="3836C0BE"/>
@@ -35382,7 +36308,7 @@
       </w:pPr>
     </w:lvl>
   </w:abstractNum>
-  <w:abstractNum w:abstractNumId="80" w15:restartNumberingAfterBreak="0">
+  <w:abstractNum w:abstractNumId="81" w15:restartNumberingAfterBreak="0">
     <w:nsid w:val="60F03286"/>
     <w:multiLevelType w:val="hybridMultilevel"/>
     <w:tmpl w:val="EB7A357A"/>
@@ -35471,7 +36397,7 @@
       </w:pPr>
     </w:lvl>
   </w:abstractNum>
-  <w:abstractNum w:abstractNumId="81" w15:restartNumberingAfterBreak="0">
+  <w:abstractNum w:abstractNumId="82" w15:restartNumberingAfterBreak="0">
     <w:nsid w:val="618D1DBE"/>
     <w:multiLevelType w:val="hybridMultilevel"/>
     <w:tmpl w:val="4D566BA2"/>
@@ -35560,7 +36486,7 @@
       </w:pPr>
     </w:lvl>
   </w:abstractNum>
-  <w:abstractNum w:abstractNumId="82" w15:restartNumberingAfterBreak="0">
+  <w:abstractNum w:abstractNumId="83" w15:restartNumberingAfterBreak="0">
     <w:nsid w:val="63144860"/>
     <w:multiLevelType w:val="hybridMultilevel"/>
     <w:tmpl w:val="CD700170"/>
@@ -35649,7 +36575,96 @@
       </w:pPr>
     </w:lvl>
   </w:abstractNum>
-  <w:abstractNum w:abstractNumId="83" w15:restartNumberingAfterBreak="0">
+  <w:abstractNum w:abstractNumId="84" w15:restartNumberingAfterBreak="0">
+    <w:nsid w:val="675C03E0"/>
+    <w:multiLevelType w:val="hybridMultilevel"/>
+    <w:tmpl w:val="5B5C596E"/>
+    <w:lvl w:ilvl="0" w:tplc="FFFFFFFF">
+      <w:start w:val="1"/>
+      <w:numFmt w:val="decimal"/>
+      <w:lvlText w:val="%1."/>
+      <w:lvlJc w:val="left"/>
+      <w:pPr>
+        <w:ind w:left="720" w:hanging="360"/>
+      </w:pPr>
+      <w:rPr>
+        <w:rFonts w:hint="default"/>
+      </w:rPr>
+    </w:lvl>
+    <w:lvl w:ilvl="1" w:tplc="FFFFFFFF" w:tentative="1">
+      <w:start w:val="1"/>
+      <w:numFmt w:val="lowerLetter"/>
+      <w:lvlText w:val="%2."/>
+      <w:lvlJc w:val="left"/>
+      <w:pPr>
+        <w:ind w:left="1440" w:hanging="360"/>
+      </w:pPr>
+    </w:lvl>
+    <w:lvl w:ilvl="2" w:tplc="FFFFFFFF" w:tentative="1">
+      <w:start w:val="1"/>
+      <w:numFmt w:val="lowerRoman"/>
+      <w:lvlText w:val="%3."/>
+      <w:lvlJc w:val="right"/>
+      <w:pPr>
+        <w:ind w:left="2160" w:hanging="180"/>
+      </w:pPr>
+    </w:lvl>
+    <w:lvl w:ilvl="3" w:tplc="FFFFFFFF" w:tentative="1">
+      <w:start w:val="1"/>
+      <w:numFmt w:val="decimal"/>
+      <w:lvlText w:val="%4."/>
+      <w:lvlJc w:val="left"/>
+      <w:pPr>
+        <w:ind w:left="2880" w:hanging="360"/>
+      </w:pPr>
+    </w:lvl>
+    <w:lvl w:ilvl="4" w:tplc="FFFFFFFF" w:tentative="1">
+      <w:start w:val="1"/>
+      <w:numFmt w:val="lowerLetter"/>
+      <w:lvlText w:val="%5."/>
+      <w:lvlJc w:val="left"/>
+      <w:pPr>
+        <w:ind w:left="3600" w:hanging="360"/>
+      </w:pPr>
+    </w:lvl>
+    <w:lvl w:ilvl="5" w:tplc="FFFFFFFF" w:tentative="1">
+      <w:start w:val="1"/>
+      <w:numFmt w:val="lowerRoman"/>
+      <w:lvlText w:val="%6."/>
+      <w:lvlJc w:val="right"/>
+      <w:pPr>
+        <w:ind w:left="4320" w:hanging="180"/>
+      </w:pPr>
+    </w:lvl>
+    <w:lvl w:ilvl="6" w:tplc="FFFFFFFF" w:tentative="1">
+      <w:start w:val="1"/>
+      <w:numFmt w:val="decimal"/>
+      <w:lvlText w:val="%7."/>
+      <w:lvlJc w:val="left"/>
+      <w:pPr>
+        <w:ind w:left="5040" w:hanging="360"/>
+      </w:pPr>
+    </w:lvl>
+    <w:lvl w:ilvl="7" w:tplc="FFFFFFFF" w:tentative="1">
+      <w:start w:val="1"/>
+      <w:numFmt w:val="lowerLetter"/>
+      <w:lvlText w:val="%8."/>
+      <w:lvlJc w:val="left"/>
+      <w:pPr>
+        <w:ind w:left="5760" w:hanging="360"/>
+      </w:pPr>
+    </w:lvl>
+    <w:lvl w:ilvl="8" w:tplc="FFFFFFFF" w:tentative="1">
+      <w:start w:val="1"/>
+      <w:numFmt w:val="lowerRoman"/>
+      <w:lvlText w:val="%9."/>
+      <w:lvlJc w:val="right"/>
+      <w:pPr>
+        <w:ind w:left="6480" w:hanging="180"/>
+      </w:pPr>
+    </w:lvl>
+  </w:abstractNum>
+  <w:abstractNum w:abstractNumId="85" w15:restartNumberingAfterBreak="0">
     <w:nsid w:val="68490DD4"/>
     <w:multiLevelType w:val="hybridMultilevel"/>
     <w:tmpl w:val="15A83FF4"/>
@@ -35738,7 +36753,7 @@
       </w:pPr>
     </w:lvl>
   </w:abstractNum>
-  <w:abstractNum w:abstractNumId="84" w15:restartNumberingAfterBreak="0">
+  <w:abstractNum w:abstractNumId="86" w15:restartNumberingAfterBreak="0">
     <w:nsid w:val="69EE1E41"/>
     <w:multiLevelType w:val="hybridMultilevel"/>
     <w:tmpl w:val="06068EF2"/>
@@ -35827,7 +36842,7 @@
       </w:pPr>
     </w:lvl>
   </w:abstractNum>
-  <w:abstractNum w:abstractNumId="85" w15:restartNumberingAfterBreak="0">
+  <w:abstractNum w:abstractNumId="87" w15:restartNumberingAfterBreak="0">
     <w:nsid w:val="6A214D34"/>
     <w:multiLevelType w:val="hybridMultilevel"/>
     <w:tmpl w:val="0D920FE0"/>
@@ -35940,7 +36955,7 @@
       </w:rPr>
     </w:lvl>
   </w:abstractNum>
-  <w:abstractNum w:abstractNumId="86" w15:restartNumberingAfterBreak="0">
+  <w:abstractNum w:abstractNumId="88" w15:restartNumberingAfterBreak="0">
     <w:nsid w:val="6A7143E3"/>
     <w:multiLevelType w:val="hybridMultilevel"/>
     <w:tmpl w:val="2446F22E"/>
@@ -36029,7 +37044,7 @@
       </w:pPr>
     </w:lvl>
   </w:abstractNum>
-  <w:abstractNum w:abstractNumId="87" w15:restartNumberingAfterBreak="0">
+  <w:abstractNum w:abstractNumId="89" w15:restartNumberingAfterBreak="0">
     <w:nsid w:val="6AD83245"/>
     <w:multiLevelType w:val="hybridMultilevel"/>
     <w:tmpl w:val="5BE0F41C"/>
@@ -36118,7 +37133,7 @@
       </w:pPr>
     </w:lvl>
   </w:abstractNum>
-  <w:abstractNum w:abstractNumId="88" w15:restartNumberingAfterBreak="0">
+  <w:abstractNum w:abstractNumId="90" w15:restartNumberingAfterBreak="0">
     <w:nsid w:val="6CEC5E11"/>
     <w:multiLevelType w:val="hybridMultilevel"/>
     <w:tmpl w:val="2446F22E"/>
@@ -36207,7 +37222,7 @@
       </w:pPr>
     </w:lvl>
   </w:abstractNum>
-  <w:abstractNum w:abstractNumId="89" w15:restartNumberingAfterBreak="0">
+  <w:abstractNum w:abstractNumId="91" w15:restartNumberingAfterBreak="0">
     <w:nsid w:val="70A70E72"/>
     <w:multiLevelType w:val="hybridMultilevel"/>
     <w:tmpl w:val="2A1A77AA"/>
@@ -36296,7 +37311,7 @@
       </w:pPr>
     </w:lvl>
   </w:abstractNum>
-  <w:abstractNum w:abstractNumId="90" w15:restartNumberingAfterBreak="0">
+  <w:abstractNum w:abstractNumId="92" w15:restartNumberingAfterBreak="0">
     <w:nsid w:val="72835D58"/>
     <w:multiLevelType w:val="hybridMultilevel"/>
     <w:tmpl w:val="88E08BD2"/>
@@ -36385,7 +37400,7 @@
       </w:pPr>
     </w:lvl>
   </w:abstractNum>
-  <w:abstractNum w:abstractNumId="91" w15:restartNumberingAfterBreak="0">
+  <w:abstractNum w:abstractNumId="93" w15:restartNumberingAfterBreak="0">
     <w:nsid w:val="73763580"/>
     <w:multiLevelType w:val="hybridMultilevel"/>
     <w:tmpl w:val="367472F4"/>
@@ -36474,7 +37489,7 @@
       </w:pPr>
     </w:lvl>
   </w:abstractNum>
-  <w:abstractNum w:abstractNumId="92" w15:restartNumberingAfterBreak="0">
+  <w:abstractNum w:abstractNumId="94" w15:restartNumberingAfterBreak="0">
     <w:nsid w:val="74BB0D7F"/>
     <w:multiLevelType w:val="hybridMultilevel"/>
     <w:tmpl w:val="3836C0BE"/>
@@ -36563,7 +37578,7 @@
       </w:pPr>
     </w:lvl>
   </w:abstractNum>
-  <w:abstractNum w:abstractNumId="93" w15:restartNumberingAfterBreak="0">
+  <w:abstractNum w:abstractNumId="95" w15:restartNumberingAfterBreak="0">
     <w:nsid w:val="78AC3E1D"/>
     <w:multiLevelType w:val="hybridMultilevel"/>
     <w:tmpl w:val="2A1A77AA"/>
@@ -36652,7 +37667,7 @@
       </w:pPr>
     </w:lvl>
   </w:abstractNum>
-  <w:abstractNum w:abstractNumId="94" w15:restartNumberingAfterBreak="0">
+  <w:abstractNum w:abstractNumId="96" w15:restartNumberingAfterBreak="0">
     <w:nsid w:val="7A9616DF"/>
     <w:multiLevelType w:val="hybridMultilevel"/>
     <w:tmpl w:val="BD16661E"/>
@@ -36741,7 +37756,7 @@
       </w:pPr>
     </w:lvl>
   </w:abstractNum>
-  <w:abstractNum w:abstractNumId="95" w15:restartNumberingAfterBreak="0">
+  <w:abstractNum w:abstractNumId="97" w15:restartNumberingAfterBreak="0">
     <w:nsid w:val="7B2C22ED"/>
     <w:multiLevelType w:val="hybridMultilevel"/>
     <w:tmpl w:val="5B5C596E"/>
@@ -36830,7 +37845,7 @@
       </w:pPr>
     </w:lvl>
   </w:abstractNum>
-  <w:abstractNum w:abstractNumId="96" w15:restartNumberingAfterBreak="0">
+  <w:abstractNum w:abstractNumId="98" w15:restartNumberingAfterBreak="0">
     <w:nsid w:val="7B3164C0"/>
     <w:multiLevelType w:val="hybridMultilevel"/>
     <w:tmpl w:val="AE22E840"/>
@@ -36919,7 +37934,7 @@
       </w:pPr>
     </w:lvl>
   </w:abstractNum>
-  <w:abstractNum w:abstractNumId="97" w15:restartNumberingAfterBreak="0">
+  <w:abstractNum w:abstractNumId="99" w15:restartNumberingAfterBreak="0">
     <w:nsid w:val="7C47070E"/>
     <w:multiLevelType w:val="hybridMultilevel"/>
     <w:tmpl w:val="ACAE2B24"/>
@@ -37032,7 +38047,7 @@
       </w:rPr>
     </w:lvl>
   </w:abstractNum>
-  <w:abstractNum w:abstractNumId="98" w15:restartNumberingAfterBreak="0">
+  <w:abstractNum w:abstractNumId="100" w15:restartNumberingAfterBreak="0">
     <w:nsid w:val="7ED053A6"/>
     <w:multiLevelType w:val="hybridMultilevel"/>
     <w:tmpl w:val="5B5C596E"/>
@@ -37121,7 +38136,7 @@
       </w:pPr>
     </w:lvl>
   </w:abstractNum>
-  <w:abstractNum w:abstractNumId="99" w15:restartNumberingAfterBreak="0">
+  <w:abstractNum w:abstractNumId="101" w15:restartNumberingAfterBreak="0">
     <w:nsid w:val="7F4E3AAA"/>
     <w:multiLevelType w:val="hybridMultilevel"/>
     <w:tmpl w:val="99B64BF2"/>
@@ -37234,7 +38249,7 @@
       </w:rPr>
     </w:lvl>
   </w:abstractNum>
-  <w:abstractNum w:abstractNumId="100" w15:restartNumberingAfterBreak="0">
+  <w:abstractNum w:abstractNumId="102" w15:restartNumberingAfterBreak="0">
     <w:nsid w:val="7F942E6C"/>
     <w:multiLevelType w:val="hybridMultilevel"/>
     <w:tmpl w:val="5B5C596E"/>
@@ -37327,10 +38342,10 @@
     <w:abstractNumId w:val="29"/>
   </w:num>
   <w:num w:numId="2" w16cid:durableId="453909157">
-    <w:abstractNumId w:val="99"/>
+    <w:abstractNumId w:val="101"/>
   </w:num>
   <w:num w:numId="3" w16cid:durableId="1515728500">
-    <w:abstractNumId w:val="89"/>
+    <w:abstractNumId w:val="91"/>
   </w:num>
   <w:num w:numId="4" w16cid:durableId="1998608609">
     <w:abstractNumId w:val="23"/>
@@ -37339,7 +38354,7 @@
     <w:abstractNumId w:val="46"/>
   </w:num>
   <w:num w:numId="6" w16cid:durableId="1596088648">
-    <w:abstractNumId w:val="87"/>
+    <w:abstractNumId w:val="89"/>
   </w:num>
   <w:num w:numId="7" w16cid:durableId="1660185716">
     <w:abstractNumId w:val="19"/>
@@ -37348,7 +38363,7 @@
     <w:abstractNumId w:val="36"/>
   </w:num>
   <w:num w:numId="9" w16cid:durableId="932124906">
-    <w:abstractNumId w:val="86"/>
+    <w:abstractNumId w:val="88"/>
   </w:num>
   <w:num w:numId="10" w16cid:durableId="1459566562">
     <w:abstractNumId w:val="47"/>
@@ -37366,7 +38381,7 @@
     <w:abstractNumId w:val="13"/>
   </w:num>
   <w:num w:numId="15" w16cid:durableId="1251502448">
-    <w:abstractNumId w:val="73"/>
+    <w:abstractNumId w:val="74"/>
   </w:num>
   <w:num w:numId="16" w16cid:durableId="717825302">
     <w:abstractNumId w:val="3"/>
@@ -37390,13 +38405,13 @@
     <w:abstractNumId w:val="9"/>
   </w:num>
   <w:num w:numId="23" w16cid:durableId="1557276115">
-    <w:abstractNumId w:val="81"/>
+    <w:abstractNumId w:val="82"/>
   </w:num>
   <w:num w:numId="24" w16cid:durableId="2112965024">
     <w:abstractNumId w:val="7"/>
   </w:num>
   <w:num w:numId="25" w16cid:durableId="1033193008">
-    <w:abstractNumId w:val="96"/>
+    <w:abstractNumId w:val="98"/>
   </w:num>
   <w:num w:numId="26" w16cid:durableId="816411345">
     <w:abstractNumId w:val="52"/>
@@ -37405,7 +38420,7 @@
     <w:abstractNumId w:val="34"/>
   </w:num>
   <w:num w:numId="28" w16cid:durableId="1107040651">
-    <w:abstractNumId w:val="91"/>
+    <w:abstractNumId w:val="93"/>
   </w:num>
   <w:num w:numId="29" w16cid:durableId="1584953547">
     <w:abstractNumId w:val="12"/>
@@ -37432,10 +38447,10 @@
     <w:abstractNumId w:val="60"/>
   </w:num>
   <w:num w:numId="37" w16cid:durableId="1169756189">
-    <w:abstractNumId w:val="70"/>
+    <w:abstractNumId w:val="71"/>
   </w:num>
   <w:num w:numId="38" w16cid:durableId="1910578640">
-    <w:abstractNumId w:val="90"/>
+    <w:abstractNumId w:val="92"/>
   </w:num>
   <w:num w:numId="39" w16cid:durableId="1297300664">
     <w:abstractNumId w:val="43"/>
@@ -37444,7 +38459,7 @@
     <w:abstractNumId w:val="63"/>
   </w:num>
   <w:num w:numId="41" w16cid:durableId="1095827995">
-    <w:abstractNumId w:val="78"/>
+    <w:abstractNumId w:val="79"/>
   </w:num>
   <w:num w:numId="42" w16cid:durableId="1445074390">
     <w:abstractNumId w:val="26"/>
@@ -37453,7 +38468,7 @@
     <w:abstractNumId w:val="61"/>
   </w:num>
   <w:num w:numId="44" w16cid:durableId="543639424">
-    <w:abstractNumId w:val="84"/>
+    <w:abstractNumId w:val="86"/>
   </w:num>
   <w:num w:numId="45" w16cid:durableId="1055618705">
     <w:abstractNumId w:val="4"/>
@@ -37483,16 +38498,16 @@
     <w:abstractNumId w:val="65"/>
   </w:num>
   <w:num w:numId="54" w16cid:durableId="210773353">
-    <w:abstractNumId w:val="72"/>
+    <w:abstractNumId w:val="73"/>
   </w:num>
   <w:num w:numId="55" w16cid:durableId="285430210">
-    <w:abstractNumId w:val="95"/>
+    <w:abstractNumId w:val="97"/>
   </w:num>
   <w:num w:numId="56" w16cid:durableId="1088190215">
     <w:abstractNumId w:val="32"/>
   </w:num>
   <w:num w:numId="57" w16cid:durableId="1962422407">
-    <w:abstractNumId w:val="94"/>
+    <w:abstractNumId w:val="96"/>
   </w:num>
   <w:num w:numId="58" w16cid:durableId="785542325">
     <w:abstractNumId w:val="11"/>
@@ -37513,28 +38528,28 @@
     <w:abstractNumId w:val="39"/>
   </w:num>
   <w:num w:numId="64" w16cid:durableId="1875116538">
-    <w:abstractNumId w:val="82"/>
+    <w:abstractNumId w:val="83"/>
   </w:num>
   <w:num w:numId="65" w16cid:durableId="2004354857">
-    <w:abstractNumId w:val="75"/>
+    <w:abstractNumId w:val="76"/>
   </w:num>
   <w:num w:numId="66" w16cid:durableId="1772508324">
     <w:abstractNumId w:val="15"/>
   </w:num>
   <w:num w:numId="67" w16cid:durableId="1341204968">
-    <w:abstractNumId w:val="80"/>
+    <w:abstractNumId w:val="81"/>
   </w:num>
   <w:num w:numId="68" w16cid:durableId="343362679">
-    <w:abstractNumId w:val="74"/>
+    <w:abstractNumId w:val="75"/>
   </w:num>
   <w:num w:numId="69" w16cid:durableId="921990964">
-    <w:abstractNumId w:val="92"/>
+    <w:abstractNumId w:val="94"/>
   </w:num>
   <w:num w:numId="70" w16cid:durableId="1383015642">
     <w:abstractNumId w:val="20"/>
   </w:num>
   <w:num w:numId="71" w16cid:durableId="1603417291">
-    <w:abstractNumId w:val="79"/>
+    <w:abstractNumId w:val="80"/>
   </w:num>
   <w:num w:numId="72" w16cid:durableId="171378925">
     <w:abstractNumId w:val="54"/>
@@ -37549,28 +38564,28 @@
     <w:abstractNumId w:val="67"/>
   </w:num>
   <w:num w:numId="76" w16cid:durableId="930118551">
-    <w:abstractNumId w:val="83"/>
+    <w:abstractNumId w:val="85"/>
   </w:num>
   <w:num w:numId="77" w16cid:durableId="887955427">
     <w:abstractNumId w:val="24"/>
   </w:num>
   <w:num w:numId="78" w16cid:durableId="742725394">
-    <w:abstractNumId w:val="76"/>
+    <w:abstractNumId w:val="77"/>
   </w:num>
   <w:num w:numId="79" w16cid:durableId="2075855862">
     <w:abstractNumId w:val="42"/>
   </w:num>
   <w:num w:numId="80" w16cid:durableId="1404452214">
-    <w:abstractNumId w:val="77"/>
+    <w:abstractNumId w:val="78"/>
   </w:num>
   <w:num w:numId="81" w16cid:durableId="1235320010">
     <w:abstractNumId w:val="37"/>
   </w:num>
   <w:num w:numId="82" w16cid:durableId="362832467">
-    <w:abstractNumId w:val="71"/>
+    <w:abstractNumId w:val="72"/>
   </w:num>
   <w:num w:numId="83" w16cid:durableId="1062874087">
-    <w:abstractNumId w:val="85"/>
+    <w:abstractNumId w:val="87"/>
   </w:num>
   <w:num w:numId="84" w16cid:durableId="1709572543">
     <w:abstractNumId w:val="41"/>
@@ -37579,7 +38594,7 @@
     <w:abstractNumId w:val="2"/>
   </w:num>
   <w:num w:numId="86" w16cid:durableId="283078074">
-    <w:abstractNumId w:val="93"/>
+    <w:abstractNumId w:val="95"/>
   </w:num>
   <w:num w:numId="87" w16cid:durableId="1247497900">
     <w:abstractNumId w:val="25"/>
@@ -37597,13 +38612,13 @@
     <w:abstractNumId w:val="66"/>
   </w:num>
   <w:num w:numId="92" w16cid:durableId="1621254203">
-    <w:abstractNumId w:val="97"/>
+    <w:abstractNumId w:val="99"/>
   </w:num>
   <w:num w:numId="93" w16cid:durableId="1960912393">
     <w:abstractNumId w:val="38"/>
   </w:num>
   <w:num w:numId="94" w16cid:durableId="79563232">
-    <w:abstractNumId w:val="88"/>
+    <w:abstractNumId w:val="90"/>
   </w:num>
   <w:num w:numId="95" w16cid:durableId="1921408116">
     <w:abstractNumId w:val="45"/>
@@ -37612,10 +38627,10 @@
     <w:abstractNumId w:val="10"/>
   </w:num>
   <w:num w:numId="97" w16cid:durableId="1484007468">
-    <w:abstractNumId w:val="98"/>
+    <w:abstractNumId w:val="100"/>
   </w:num>
   <w:num w:numId="98" w16cid:durableId="856045701">
-    <w:abstractNumId w:val="100"/>
+    <w:abstractNumId w:val="102"/>
   </w:num>
   <w:num w:numId="99" w16cid:durableId="1192180473">
     <w:abstractNumId w:val="69"/>
@@ -37625,6 +38640,12 @@
   </w:num>
   <w:num w:numId="101" w16cid:durableId="2026246273">
     <w:abstractNumId w:val="57"/>
+  </w:num>
+  <w:num w:numId="102" w16cid:durableId="2099321785">
+    <w:abstractNumId w:val="70"/>
+  </w:num>
+  <w:num w:numId="103" w16cid:durableId="1305811760">
+    <w:abstractNumId w:val="84"/>
   </w:num>
   <w:numIdMacAtCleanup w:val="89"/>
 </w:numbering>
@@ -38031,7 +39052,7 @@
     <w:name w:val="Normal"/>
     <w:aliases w:val="Mine"/>
     <w:qFormat/>
-    <w:rsid w:val="0087648D"/>
+    <w:rsid w:val="00CC7EF0"/>
     <w:rPr>
       <w:kern w:val="0"/>
       <w:lang w:val="el-GR"/>
@@ -38591,6 +39612,19 @@
 </file>
 
 <file path=customXml/item2.xml><?xml version="1.0" encoding="utf-8"?>
+<b:Sources xmlns:b="http://schemas.openxmlformats.org/officeDocument/2006/bibliography" xmlns="http://schemas.openxmlformats.org/officeDocument/2006/bibliography" SelectedStyle="\APASixthEditionOfficeOnline.xsl" StyleName="APA" Version="6"/>
+</file>
+
+<file path=customXml/item3.xml><?xml version="1.0" encoding="utf-8"?>
+<?mso-contentType ?>
+<FormTemplates xmlns="http://schemas.microsoft.com/sharepoint/v3/contenttype/forms">
+  <Display>DocumentLibraryForm</Display>
+  <Edit>DocumentLibraryForm</Edit>
+  <New>DocumentLibraryForm</New>
+</FormTemplates>
+</file>
+
+<file path=customXml/item4.xml><?xml version="1.0" encoding="utf-8"?>
 <ct:contentTypeSchema xmlns:ct="http://schemas.microsoft.com/office/2006/metadata/contentType" xmlns:ma="http://schemas.microsoft.com/office/2006/metadata/properties/metaAttributes" ct:_="" ma:_="" ma:contentTypeName="Έγγραφο" ma:contentTypeID="0x01010060F78B29854D8348B3E0502C2FD2C070" ma:contentTypeVersion="6" ma:contentTypeDescription="Δημιουργία νέου εγγράφου" ma:contentTypeScope="" ma:versionID="abd8cfbc6c3ba1a1b829c10f42826215">
   <xsd:schema xmlns:xsd="http://www.w3.org/2001/XMLSchema" xmlns:xs="http://www.w3.org/2001/XMLSchema" xmlns:p="http://schemas.microsoft.com/office/2006/metadata/properties" xmlns:ns3="3709f02d-cc66-4813-a9e4-2b20e786096d" targetNamespace="http://schemas.microsoft.com/office/2006/metadata/properties" ma:root="true" ma:fieldsID="649479a4783327125dd4b7b55ad5a14a" ns3:_="">
     <xsd:import namespace="3709f02d-cc66-4813-a9e4-2b20e786096d"/>
@@ -38746,19 +39780,6 @@
 </ct:contentTypeSchema>
 </file>
 
-<file path=customXml/item3.xml><?xml version="1.0" encoding="utf-8"?>
-<?mso-contentType ?>
-<FormTemplates xmlns="http://schemas.microsoft.com/sharepoint/v3/contenttype/forms">
-  <Display>DocumentLibraryForm</Display>
-  <Edit>DocumentLibraryForm</Edit>
-  <New>DocumentLibraryForm</New>
-</FormTemplates>
-</file>
-
-<file path=customXml/item4.xml><?xml version="1.0" encoding="utf-8"?>
-<b:Sources xmlns:b="http://schemas.openxmlformats.org/officeDocument/2006/bibliography" xmlns="http://schemas.openxmlformats.org/officeDocument/2006/bibliography" SelectedStyle="\APASixthEditionOfficeOnline.xsl" StyleName="APA" Version="6"/>
-</file>
-
 <file path=customXml/itemProps1.xml><?xml version="1.0" encoding="utf-8"?>
 <ds:datastoreItem xmlns:ds="http://schemas.openxmlformats.org/officeDocument/2006/customXml" ds:itemID="{B8578C1C-2064-4501-B370-7E325AE2AD57}">
   <ds:schemaRefs>
@@ -38770,6 +39791,22 @@
 </file>
 
 <file path=customXml/itemProps2.xml><?xml version="1.0" encoding="utf-8"?>
+<ds:datastoreItem xmlns:ds="http://schemas.openxmlformats.org/officeDocument/2006/customXml" ds:itemID="{3267C1CF-D52F-4445-B915-38752AF972FB}">
+  <ds:schemaRefs>
+    <ds:schemaRef ds:uri="http://schemas.openxmlformats.org/officeDocument/2006/bibliography"/>
+  </ds:schemaRefs>
+</ds:datastoreItem>
+</file>
+
+<file path=customXml/itemProps3.xml><?xml version="1.0" encoding="utf-8"?>
+<ds:datastoreItem xmlns:ds="http://schemas.openxmlformats.org/officeDocument/2006/customXml" ds:itemID="{1721360A-4359-4244-A01A-0C30C234BAEE}">
+  <ds:schemaRefs>
+    <ds:schemaRef ds:uri="http://schemas.microsoft.com/sharepoint/v3/contenttype/forms"/>
+  </ds:schemaRefs>
+</ds:datastoreItem>
+</file>
+
+<file path=customXml/itemProps4.xml><?xml version="1.0" encoding="utf-8"?>
 <ds:datastoreItem xmlns:ds="http://schemas.openxmlformats.org/officeDocument/2006/customXml" ds:itemID="{9FFD1A67-94CA-48C6-9426-AF4B10134AFB}">
   <ds:schemaRefs>
     <ds:schemaRef ds:uri="http://schemas.microsoft.com/office/2006/metadata/contentType"/>
@@ -38785,20 +39822,4 @@
     <ds:schemaRef ds:uri="http://schemas.microsoft.com/internal/obd"/>
   </ds:schemaRefs>
 </ds:datastoreItem>
-</file>
-
-<file path=customXml/itemProps3.xml><?xml version="1.0" encoding="utf-8"?>
-<ds:datastoreItem xmlns:ds="http://schemas.openxmlformats.org/officeDocument/2006/customXml" ds:itemID="{1721360A-4359-4244-A01A-0C30C234BAEE}">
-  <ds:schemaRefs>
-    <ds:schemaRef ds:uri="http://schemas.microsoft.com/sharepoint/v3/contenttype/forms"/>
-  </ds:schemaRefs>
-</ds:datastoreItem>
-</file>
-
-<file path=customXml/itemProps4.xml><?xml version="1.0" encoding="utf-8"?>
-<ds:datastoreItem xmlns:ds="http://schemas.openxmlformats.org/officeDocument/2006/customXml" ds:itemID="{3267C1CF-D52F-4445-B915-38752AF972FB}">
-  <ds:schemaRefs>
-    <ds:schemaRef ds:uri="http://schemas.openxmlformats.org/officeDocument/2006/bibliography"/>
-  </ds:schemaRefs>
-</ds:datastoreItem>
 </file>
</xml_diff>